<commit_message>
Update Data Format doc
</commit_message>
<xml_diff>
--- a/doc/ingest_data_format.docx
+++ b/doc/ingest_data_format.docx
@@ -10,456 +10,492 @@
         <w:adjustRightInd w:val="0"/>
         <w:rPr>
           <w:rFonts w:ascii="Helvetica" w:hAnsi="Helvetica" w:cs="Helvetica"/>
-        </w:rPr>
-      </w:pPr>
-    </w:p>
-    <w:p>
-      <w:pPr>
-        <w:widowControl w:val="0"/>
-        <w:autoSpaceDE w:val="0"/>
-        <w:autoSpaceDN w:val="0"/>
-        <w:adjustRightInd w:val="0"/>
-        <w:rPr>
-          <w:rFonts w:ascii="Helvetica" w:hAnsi="Helvetica" w:cs="Helvetica"/>
-        </w:rPr>
-      </w:pPr>
+          <w:lang w:val="is-IS"/>
+        </w:rPr>
+      </w:pPr>
+    </w:p>
+    <w:p>
+      <w:pPr>
+        <w:pStyle w:val="Heading1"/>
+        <w:rPr>
+          <w:color w:val="auto"/>
+        </w:rPr>
+      </w:pPr>
+      <w:r>
+        <w:rPr>
+          <w:color w:val="auto"/>
+        </w:rPr>
+        <w:t>AHCIP Ingest Data File Format Specification -- Draft, 2014-08-14</w:t>
+      </w:r>
+    </w:p>
+    <w:p>
+      <w:pPr>
+        <w:widowControl w:val="0"/>
+        <w:autoSpaceDE w:val="0"/>
+        <w:autoSpaceDN w:val="0"/>
+        <w:adjustRightInd w:val="0"/>
+        <w:rPr>
+          <w:rFonts w:ascii="Helvetica" w:hAnsi="Helvetica" w:cs="Helvetica"/>
+          <w:sz w:val="20"/>
+          <w:szCs w:val="20"/>
+        </w:rPr>
+      </w:pPr>
+    </w:p>
+    <w:p>
+      <w:pPr>
+        <w:widowControl w:val="0"/>
+        <w:autoSpaceDE w:val="0"/>
+        <w:autoSpaceDN w:val="0"/>
+        <w:adjustRightInd w:val="0"/>
+        <w:rPr>
+          <w:rFonts w:ascii="Helvetica" w:hAnsi="Helvetica" w:cs="Helvetica"/>
+          <w:sz w:val="20"/>
+          <w:szCs w:val="20"/>
+        </w:rPr>
+      </w:pPr>
+      <w:r>
+        <w:rPr>
+          <w:rFonts w:ascii="Helvetica" w:hAnsi="Helvetica" w:cs="Helvetica"/>
+          <w:sz w:val="20"/>
+          <w:szCs w:val="20"/>
+        </w:rPr>
+        <w:t xml:space="preserve">The data ingest format will be CSV files, with no headers. </w:t>
+      </w:r>
+    </w:p>
+    <w:p>
+      <w:pPr>
+        <w:widowControl w:val="0"/>
+        <w:autoSpaceDE w:val="0"/>
+        <w:autoSpaceDN w:val="0"/>
+        <w:adjustRightInd w:val="0"/>
+        <w:rPr>
+          <w:rFonts w:ascii="Helvetica" w:hAnsi="Helvetica" w:cs="Helvetica"/>
+          <w:sz w:val="20"/>
+          <w:szCs w:val="20"/>
+        </w:rPr>
+      </w:pPr>
+    </w:p>
+    <w:p>
+      <w:pPr>
+        <w:widowControl w:val="0"/>
+        <w:autoSpaceDE w:val="0"/>
+        <w:autoSpaceDN w:val="0"/>
+        <w:adjustRightInd w:val="0"/>
+        <w:rPr>
+          <w:rFonts w:ascii="Helvetica" w:hAnsi="Helvetica" w:cs="Helvetica"/>
+          <w:sz w:val="20"/>
+          <w:szCs w:val="20"/>
+        </w:rPr>
+      </w:pPr>
+      <w:r>
+        <w:rPr>
+          <w:rFonts w:ascii="Helvetica" w:hAnsi="Helvetica" w:cs="Helvetica"/>
+          <w:sz w:val="20"/>
+          <w:szCs w:val="20"/>
+        </w:rPr>
+        <w:t xml:space="preserve">Each line of the file will comprise the following (regular characters are literal, </w:t>
+      </w:r>
       <w:r>
         <w:rPr>
           <w:rFonts w:ascii="Helvetica" w:hAnsi="Helvetica" w:cs="Helvetica"/>
           <w:b/>
           <w:bCs/>
-        </w:rPr>
-        <w:t>AHCIP Ingest Data File Format Specification -- Draft, 2014-08-14</w:t>
-      </w:r>
-    </w:p>
-    <w:p>
-      <w:pPr>
-        <w:widowControl w:val="0"/>
-        <w:autoSpaceDE w:val="0"/>
-        <w:autoSpaceDN w:val="0"/>
-        <w:adjustRightInd w:val="0"/>
-        <w:rPr>
-          <w:rFonts w:ascii="Helvetica" w:hAnsi="Helvetica" w:cs="Helvetica"/>
-          <w:sz w:val="20"/>
-          <w:szCs w:val="20"/>
-        </w:rPr>
-      </w:pPr>
-    </w:p>
-    <w:p>
-      <w:pPr>
-        <w:widowControl w:val="0"/>
-        <w:autoSpaceDE w:val="0"/>
-        <w:autoSpaceDN w:val="0"/>
-        <w:adjustRightInd w:val="0"/>
-        <w:rPr>
-          <w:rFonts w:ascii="Helvetica" w:hAnsi="Helvetica" w:cs="Helvetica"/>
-          <w:sz w:val="20"/>
-          <w:szCs w:val="20"/>
-        </w:rPr>
-      </w:pPr>
-      <w:r>
-        <w:rPr>
-          <w:rFonts w:ascii="Helvetica" w:hAnsi="Helvetica" w:cs="Helvetica"/>
-          <w:sz w:val="20"/>
-          <w:szCs w:val="20"/>
-        </w:rPr>
-        <w:t xml:space="preserve">The data ingest format will be CSV files, with no headers. </w:t>
-      </w:r>
-    </w:p>
-    <w:p>
-      <w:pPr>
-        <w:widowControl w:val="0"/>
-        <w:autoSpaceDE w:val="0"/>
-        <w:autoSpaceDN w:val="0"/>
-        <w:adjustRightInd w:val="0"/>
-        <w:rPr>
-          <w:rFonts w:ascii="Helvetica" w:hAnsi="Helvetica" w:cs="Helvetica"/>
-          <w:sz w:val="20"/>
-          <w:szCs w:val="20"/>
-        </w:rPr>
-      </w:pPr>
-    </w:p>
-    <w:p>
-      <w:pPr>
-        <w:widowControl w:val="0"/>
-        <w:autoSpaceDE w:val="0"/>
-        <w:autoSpaceDN w:val="0"/>
-        <w:adjustRightInd w:val="0"/>
-        <w:rPr>
-          <w:rFonts w:ascii="Helvetica" w:hAnsi="Helvetica" w:cs="Helvetica"/>
-          <w:sz w:val="20"/>
-          <w:szCs w:val="20"/>
-        </w:rPr>
-      </w:pPr>
-      <w:r>
-        <w:rPr>
-          <w:rFonts w:ascii="Helvetica" w:hAnsi="Helvetica" w:cs="Helvetica"/>
-          <w:sz w:val="20"/>
-          <w:szCs w:val="20"/>
-        </w:rPr>
-        <w:t xml:space="preserve">Each line of the file will comprise the following (regular characters are literal, </w:t>
+          <w:sz w:val="20"/>
+          <w:szCs w:val="20"/>
+        </w:rPr>
+        <w:t>BOLDCAPS</w:t>
+      </w:r>
+      <w:r>
+        <w:rPr>
+          <w:rFonts w:ascii="Helvetica" w:hAnsi="Helvetica" w:cs="Helvetica"/>
+          <w:sz w:val="20"/>
+          <w:szCs w:val="20"/>
+        </w:rPr>
+        <w:t> are symbolic references to a substring format, explained below).</w:t>
+      </w:r>
+      <w:r>
+        <w:rPr>
+          <w:rFonts w:ascii="Helvetica" w:hAnsi="Helvetica" w:cs="Helvetica"/>
+          <w:sz w:val="20"/>
+          <w:szCs w:val="20"/>
+        </w:rPr>
+        <w:t xml:space="preserve">  Ignore any line wrapping ... input lines will be one line terminated by newline characters.</w:t>
+      </w:r>
+    </w:p>
+    <w:p>
+      <w:pPr>
+        <w:widowControl w:val="0"/>
+        <w:autoSpaceDE w:val="0"/>
+        <w:autoSpaceDN w:val="0"/>
+        <w:adjustRightInd w:val="0"/>
+        <w:rPr>
+          <w:rFonts w:ascii="Helvetica" w:hAnsi="Helvetica" w:cs="Helvetica"/>
+          <w:sz w:val="20"/>
+          <w:szCs w:val="20"/>
+        </w:rPr>
+      </w:pPr>
+    </w:p>
+    <w:p>
+      <w:pPr>
+        <w:widowControl w:val="0"/>
+        <w:autoSpaceDE w:val="0"/>
+        <w:autoSpaceDN w:val="0"/>
+        <w:adjustRightInd w:val="0"/>
+        <w:rPr>
+          <w:rFonts w:ascii="Helvetica" w:hAnsi="Helvetica" w:cs="Helvetica"/>
+        </w:rPr>
+      </w:pPr>
+      <w:r>
+        <w:rPr>
+          <w:rFonts w:ascii="Helvetica" w:hAnsi="Helvetica" w:cs="Helvetica"/>
+        </w:rPr>
+        <w:t>"</w:t>
       </w:r>
       <w:r>
         <w:rPr>
           <w:rFonts w:ascii="Helvetica" w:hAnsi="Helvetica" w:cs="Helvetica"/>
           <w:b/>
           <w:bCs/>
-          <w:sz w:val="20"/>
-          <w:szCs w:val="20"/>
-        </w:rPr>
-        <w:t>BOLDCAPS</w:t>
-      </w:r>
-      <w:r>
-        <w:rPr>
-          <w:rFonts w:ascii="Helvetica" w:hAnsi="Helvetica" w:cs="Helvetica"/>
-          <w:sz w:val="20"/>
-          <w:szCs w:val="20"/>
-        </w:rPr>
-        <w:t> are symbolic references to a substring format, explained below).</w:t>
-      </w:r>
-      <w:r>
-        <w:rPr>
-          <w:rFonts w:ascii="Helvetica" w:hAnsi="Helvetica" w:cs="Helvetica"/>
-          <w:sz w:val="20"/>
-          <w:szCs w:val="20"/>
-        </w:rPr>
-        <w:t xml:space="preserve">  Ignore any line wrapping ... input lines will be one line terminated by newline characters.</w:t>
-      </w:r>
-    </w:p>
-    <w:p>
-      <w:pPr>
-        <w:widowControl w:val="0"/>
-        <w:autoSpaceDE w:val="0"/>
-        <w:autoSpaceDN w:val="0"/>
-        <w:adjustRightInd w:val="0"/>
-        <w:rPr>
-          <w:rFonts w:ascii="Helvetica" w:hAnsi="Helvetica" w:cs="Helvetica"/>
-          <w:sz w:val="20"/>
-          <w:szCs w:val="20"/>
-        </w:rPr>
-      </w:pPr>
-    </w:p>
-    <w:p>
-      <w:pPr>
-        <w:widowControl w:val="0"/>
-        <w:autoSpaceDE w:val="0"/>
-        <w:autoSpaceDN w:val="0"/>
-        <w:adjustRightInd w:val="0"/>
-        <w:rPr>
-          <w:rFonts w:ascii="Helvetica" w:hAnsi="Helvetica" w:cs="Helvetica"/>
-        </w:rPr>
-      </w:pPr>
+        </w:rPr>
+        <w:t>PRIMSRCURN</w:t>
+      </w:r>
+      <w:r>
+        <w:rPr>
+          <w:rFonts w:ascii="Helvetica" w:hAnsi="Helvetica" w:cs="Helvetica"/>
+        </w:rPr>
+        <w:t>","</w:t>
+      </w:r>
+      <w:r>
+        <w:rPr>
+          <w:rFonts w:ascii="Helvetica" w:hAnsi="Helvetica" w:cs="Helvetica"/>
+          <w:b/>
+          <w:bCs/>
+        </w:rPr>
+        <w:t>CMNTSRCURN</w:t>
+      </w:r>
+      <w:r>
+        <w:rPr>
+          <w:rFonts w:ascii="Helvetica" w:hAnsi="Helvetica" w:cs="Helvetica"/>
+        </w:rPr>
+        <w:t>","</w:t>
+      </w:r>
+      <w:r>
+        <w:rPr>
+          <w:rFonts w:ascii="Helvetica" w:hAnsi="Helvetica" w:cs="Helvetica"/>
+          <w:b/>
+          <w:bCs/>
+        </w:rPr>
+        <w:t>CMNTTYPE</w:t>
+      </w:r>
+      <w:r>
+        <w:rPr>
+          <w:rFonts w:ascii="Helvetica" w:hAnsi="Helvetica" w:cs="Helvetica"/>
+        </w:rPr>
+        <w:t>","</w:t>
+      </w:r>
+      <w:r>
+        <w:rPr>
+          <w:rFonts w:ascii="Helvetica" w:hAnsi="Helvetica" w:cs="Helvetica"/>
+          <w:b/>
+          <w:bCs/>
+        </w:rPr>
+        <w:t>CMNTTEXT</w:t>
+      </w:r>
       <w:r>
         <w:rPr>
           <w:rFonts w:ascii="Helvetica" w:hAnsi="Helvetica" w:cs="Helvetica"/>
         </w:rPr>
         <w:t>"</w:t>
       </w:r>
+    </w:p>
+    <w:p>
+      <w:pPr>
+        <w:widowControl w:val="0"/>
+        <w:autoSpaceDE w:val="0"/>
+        <w:autoSpaceDN w:val="0"/>
+        <w:adjustRightInd w:val="0"/>
+        <w:rPr>
+          <w:rFonts w:ascii="Helvetica" w:hAnsi="Helvetica" w:cs="Helvetica"/>
+          <w:sz w:val="20"/>
+          <w:szCs w:val="20"/>
+        </w:rPr>
+      </w:pPr>
+      <w:r>
+        <w:rPr>
+          <w:rFonts w:ascii="Helvetica" w:hAnsi="Helvetica" w:cs="Helvetica"/>
+          <w:sz w:val="20"/>
+          <w:szCs w:val="20"/>
+        </w:rPr>
+        <w:t>Example:</w:t>
+      </w:r>
+    </w:p>
+    <w:p>
+      <w:pPr>
+        <w:widowControl w:val="0"/>
+        <w:autoSpaceDE w:val="0"/>
+        <w:autoSpaceDN w:val="0"/>
+        <w:adjustRightInd w:val="0"/>
+        <w:ind w:left="720"/>
+        <w:rPr>
+          <w:rFonts w:ascii="Arial" w:hAnsi="Arial" w:cs="Arial"/>
+          <w:sz w:val="20"/>
+          <w:szCs w:val="20"/>
+        </w:rPr>
+      </w:pPr>
+      <w:r>
+        <w:rPr>
+          <w:rFonts w:ascii="Arial" w:hAnsi="Arial" w:cs="Arial"/>
+          <w:sz w:val="20"/>
+          <w:szCs w:val="20"/>
+        </w:rPr>
+        <w:t>"urn:cts:greekLit:tlg0013.tlg003:239-242","urn:cts:dmk:DouglasFrame.HippotaNestor:712-713","references","analysis of the one real exception to the hymn’s geographical coherence, the Kephisos River’s being out of place, as an expansion by the victors in the First Sacred War (to counter the earlier hymn’s Spartan propaganda following the Second Messenian War)"</w:t>
+      </w:r>
+    </w:p>
+    <w:p>
+      <w:pPr>
+        <w:widowControl w:val="0"/>
+        <w:autoSpaceDE w:val="0"/>
+        <w:autoSpaceDN w:val="0"/>
+        <w:adjustRightInd w:val="0"/>
+        <w:rPr>
+          <w:rFonts w:ascii="Helvetica" w:hAnsi="Helvetica" w:cs="Helvetica"/>
+          <w:sz w:val="20"/>
+          <w:szCs w:val="20"/>
+        </w:rPr>
+      </w:pPr>
+    </w:p>
+    <w:p>
+      <w:pPr>
+        <w:widowControl w:val="0"/>
+        <w:autoSpaceDE w:val="0"/>
+        <w:autoSpaceDN w:val="0"/>
+        <w:adjustRightInd w:val="0"/>
+        <w:rPr>
+          <w:rFonts w:ascii="Helvetica" w:hAnsi="Helvetica" w:cs="Helvetica"/>
+          <w:sz w:val="20"/>
+          <w:szCs w:val="20"/>
+        </w:rPr>
+      </w:pPr>
       <w:r>
         <w:rPr>
           <w:rFonts w:ascii="Helvetica" w:hAnsi="Helvetica" w:cs="Helvetica"/>
           <w:b/>
           <w:bCs/>
+          <w:sz w:val="20"/>
+          <w:szCs w:val="20"/>
         </w:rPr>
         <w:t>PRIMSRCURN</w:t>
       </w:r>
       <w:r>
         <w:rPr>
           <w:rFonts w:ascii="Helvetica" w:hAnsi="Helvetica" w:cs="Helvetica"/>
-        </w:rPr>
-        <w:t>","</w:t>
-      </w:r>
+          <w:sz w:val="20"/>
+          <w:szCs w:val="20"/>
+        </w:rPr>
+        <w:t> is the CTS greekLit URN for the [primary source] passage to which this commentary applies</w:t>
+      </w:r>
+    </w:p>
+    <w:p>
+      <w:pPr>
+        <w:widowControl w:val="0"/>
+        <w:autoSpaceDE w:val="0"/>
+        <w:autoSpaceDN w:val="0"/>
+        <w:adjustRightInd w:val="0"/>
+        <w:rPr>
+          <w:rFonts w:ascii="Helvetica" w:hAnsi="Helvetica" w:cs="Helvetica"/>
+          <w:sz w:val="20"/>
+          <w:szCs w:val="20"/>
+        </w:rPr>
+      </w:pPr>
+    </w:p>
+    <w:p>
+      <w:pPr>
+        <w:widowControl w:val="0"/>
+        <w:autoSpaceDE w:val="0"/>
+        <w:autoSpaceDN w:val="0"/>
+        <w:adjustRightInd w:val="0"/>
+        <w:rPr>
+          <w:rFonts w:ascii="Helvetica" w:hAnsi="Helvetica" w:cs="Helvetica"/>
+          <w:sz w:val="20"/>
+          <w:szCs w:val="20"/>
+        </w:rPr>
+      </w:pPr>
       <w:r>
         <w:rPr>
           <w:rFonts w:ascii="Helvetica" w:hAnsi="Helvetica" w:cs="Helvetica"/>
           <w:b/>
           <w:bCs/>
+          <w:sz w:val="20"/>
+          <w:szCs w:val="20"/>
         </w:rPr>
         <w:t>CMNTSRCURN</w:t>
       </w:r>
       <w:r>
         <w:rPr>
           <w:rFonts w:ascii="Helvetica" w:hAnsi="Helvetica" w:cs="Helvetica"/>
-        </w:rPr>
-        <w:t>","</w:t>
-      </w:r>
+          <w:sz w:val="20"/>
+          <w:szCs w:val="20"/>
+        </w:rPr>
+        <w:t> is the CTS ahcip URN for the source where this commentary is first made</w:t>
+      </w:r>
+    </w:p>
+    <w:p>
+      <w:pPr>
+        <w:widowControl w:val="0"/>
+        <w:autoSpaceDE w:val="0"/>
+        <w:autoSpaceDN w:val="0"/>
+        <w:adjustRightInd w:val="0"/>
+        <w:rPr>
+          <w:rFonts w:ascii="Helvetica" w:hAnsi="Helvetica" w:cs="Helvetica"/>
+          <w:sz w:val="20"/>
+          <w:szCs w:val="20"/>
+        </w:rPr>
+      </w:pPr>
+    </w:p>
+    <w:p>
+      <w:pPr>
+        <w:widowControl w:val="0"/>
+        <w:autoSpaceDE w:val="0"/>
+        <w:autoSpaceDN w:val="0"/>
+        <w:adjustRightInd w:val="0"/>
+        <w:rPr>
+          <w:rFonts w:ascii="Helvetica" w:hAnsi="Helvetica" w:cs="Helvetica"/>
+          <w:sz w:val="20"/>
+          <w:szCs w:val="20"/>
+        </w:rPr>
+      </w:pPr>
       <w:r>
         <w:rPr>
           <w:rFonts w:ascii="Helvetica" w:hAnsi="Helvetica" w:cs="Helvetica"/>
           <w:b/>
           <w:bCs/>
+          <w:sz w:val="20"/>
+          <w:szCs w:val="20"/>
         </w:rPr>
         <w:t>CMNTTYPE</w:t>
       </w:r>
       <w:r>
         <w:rPr>
           <w:rFonts w:ascii="Helvetica" w:hAnsi="Helvetica" w:cs="Helvetica"/>
-        </w:rPr>
-        <w:t>","</w:t>
-      </w:r>
+          <w:sz w:val="20"/>
+          <w:szCs w:val="20"/>
+        </w:rPr>
+        <w:t> is a brief notation of what type of commentary this is. Examples: "reference", "reference to scholia", "translation", "scholia quoted and translated", "reference to I.20.188-194", "Plato’s text of the verses quoted and translated as part of Hippias Minor 369d-370a", and [the winner of the prize for least brief notation]: "reference in the list of passages where the threat of fire to Achaeans from the Trojans is formalized in the theme of “Hektor will burn the ships of the Achaeans”" .  </w:t>
+      </w:r>
+    </w:p>
+    <w:p>
+      <w:pPr>
+        <w:widowControl w:val="0"/>
+        <w:autoSpaceDE w:val="0"/>
+        <w:autoSpaceDN w:val="0"/>
+        <w:adjustRightInd w:val="0"/>
+        <w:ind w:left="720"/>
+        <w:rPr>
+          <w:rFonts w:ascii="Helvetica" w:hAnsi="Helvetica" w:cs="Helvetica"/>
+          <w:sz w:val="20"/>
+          <w:szCs w:val="20"/>
+        </w:rPr>
+      </w:pPr>
+      <w:r>
+        <w:rPr>
+          <w:rFonts w:ascii="Helvetica" w:hAnsi="Helvetica" w:cs="Helvetica"/>
+          <w:b/>
+          <w:sz w:val="20"/>
+          <w:szCs w:val="20"/>
+        </w:rPr>
+        <w:t xml:space="preserve">Note: </w:t>
+      </w:r>
+      <w:r>
+        <w:rPr>
+          <w:rFonts w:ascii="Helvetica" w:hAnsi="Helvetica" w:cs="Helvetica"/>
+          <w:sz w:val="20"/>
+          <w:szCs w:val="20"/>
+        </w:rPr>
+        <w:t>While I suspect that this was originally intended to be one of a fixed set of values from a taxonomy of commentary types, our human annotators were not so instructed ... or they got carried away in their thoroughness. There are about 169 different variants in this field. This is probably something that will have to be fixed in the editing system maybe.</w:t>
+      </w:r>
+    </w:p>
+    <w:p>
+      <w:pPr>
+        <w:widowControl w:val="0"/>
+        <w:autoSpaceDE w:val="0"/>
+        <w:autoSpaceDN w:val="0"/>
+        <w:adjustRightInd w:val="0"/>
+        <w:rPr>
+          <w:rFonts w:ascii="Helvetica" w:hAnsi="Helvetica" w:cs="Helvetica"/>
+          <w:sz w:val="20"/>
+          <w:szCs w:val="20"/>
+        </w:rPr>
+      </w:pPr>
+    </w:p>
+    <w:p>
+      <w:pPr>
+        <w:widowControl w:val="0"/>
+        <w:autoSpaceDE w:val="0"/>
+        <w:autoSpaceDN w:val="0"/>
+        <w:adjustRightInd w:val="0"/>
+        <w:rPr>
+          <w:rFonts w:ascii="Helvetica" w:hAnsi="Helvetica" w:cs="Helvetica"/>
+          <w:sz w:val="20"/>
+          <w:szCs w:val="20"/>
+        </w:rPr>
+      </w:pPr>
       <w:r>
         <w:rPr>
           <w:rFonts w:ascii="Helvetica" w:hAnsi="Helvetica" w:cs="Helvetica"/>
           <w:b/>
           <w:bCs/>
+          <w:sz w:val="20"/>
+          <w:szCs w:val="20"/>
         </w:rPr>
         <w:t>CMNTTEXT</w:t>
       </w:r>
       <w:r>
         <w:rPr>
           <w:rFonts w:ascii="Helvetica" w:hAnsi="Helvetica" w:cs="Helvetica"/>
-        </w:rPr>
-        <w:t>"</w:t>
-      </w:r>
-    </w:p>
-    <w:p>
-      <w:pPr>
-        <w:widowControl w:val="0"/>
-        <w:autoSpaceDE w:val="0"/>
-        <w:autoSpaceDN w:val="0"/>
-        <w:adjustRightInd w:val="0"/>
-        <w:rPr>
-          <w:rFonts w:ascii="Helvetica" w:hAnsi="Helvetica" w:cs="Helvetica"/>
-          <w:sz w:val="20"/>
-          <w:szCs w:val="20"/>
-        </w:rPr>
-      </w:pPr>
-      <w:r>
-        <w:rPr>
-          <w:rFonts w:ascii="Helvetica" w:hAnsi="Helvetica" w:cs="Helvetica"/>
-          <w:sz w:val="20"/>
-          <w:szCs w:val="20"/>
-        </w:rPr>
-        <w:t>Example:</w:t>
-      </w:r>
-    </w:p>
-    <w:p>
-      <w:pPr>
-        <w:widowControl w:val="0"/>
-        <w:autoSpaceDE w:val="0"/>
-        <w:autoSpaceDN w:val="0"/>
-        <w:adjustRightInd w:val="0"/>
-        <w:ind w:left="720"/>
-        <w:rPr>
-          <w:rFonts w:ascii="Arial" w:hAnsi="Arial" w:cs="Arial"/>
-          <w:sz w:val="20"/>
-          <w:szCs w:val="20"/>
-        </w:rPr>
-      </w:pPr>
-      <w:r>
-        <w:rPr>
-          <w:rFonts w:ascii="Arial" w:hAnsi="Arial" w:cs="Arial"/>
-          <w:sz w:val="20"/>
-          <w:szCs w:val="20"/>
-        </w:rPr>
-        <w:t>"urn:cts:greekLit:tlg0013.tlg003:239-242","urn:cts:dmk:DouglasFrame.HippotaNestor:712-713","references","analysis of the one real exception to the hymn’s geographical coherence, the Kephisos River’s being out of place, as an expansion by the victors in the First Sacred War (to counter the earlier hymn’s Spartan propaganda following the Second Messenian War)"</w:t>
-      </w:r>
-    </w:p>
-    <w:p>
-      <w:pPr>
-        <w:widowControl w:val="0"/>
-        <w:autoSpaceDE w:val="0"/>
-        <w:autoSpaceDN w:val="0"/>
-        <w:adjustRightInd w:val="0"/>
-        <w:rPr>
-          <w:rFonts w:ascii="Helvetica" w:hAnsi="Helvetica" w:cs="Helvetica"/>
-          <w:sz w:val="20"/>
-          <w:szCs w:val="20"/>
-        </w:rPr>
-      </w:pPr>
-    </w:p>
-    <w:p>
-      <w:pPr>
-        <w:widowControl w:val="0"/>
-        <w:autoSpaceDE w:val="0"/>
-        <w:autoSpaceDN w:val="0"/>
-        <w:adjustRightInd w:val="0"/>
-        <w:rPr>
-          <w:rFonts w:ascii="Helvetica" w:hAnsi="Helvetica" w:cs="Helvetica"/>
-          <w:sz w:val="20"/>
-          <w:szCs w:val="20"/>
-        </w:rPr>
-      </w:pPr>
-      <w:r>
-        <w:rPr>
-          <w:rFonts w:ascii="Helvetica" w:hAnsi="Helvetica" w:cs="Helvetica"/>
-          <w:b/>
-          <w:bCs/>
-          <w:sz w:val="20"/>
-          <w:szCs w:val="20"/>
-        </w:rPr>
-        <w:t>PRIMSRCURN</w:t>
-      </w:r>
-      <w:r>
-        <w:rPr>
-          <w:rFonts w:ascii="Helvetica" w:hAnsi="Helvetica" w:cs="Helvetica"/>
-          <w:sz w:val="20"/>
-          <w:szCs w:val="20"/>
-        </w:rPr>
-        <w:t> is the CTS greekLit URN for the [primary source] passage to which this commentary applies</w:t>
-      </w:r>
-    </w:p>
-    <w:p>
-      <w:pPr>
-        <w:widowControl w:val="0"/>
-        <w:autoSpaceDE w:val="0"/>
-        <w:autoSpaceDN w:val="0"/>
-        <w:adjustRightInd w:val="0"/>
-        <w:rPr>
-          <w:rFonts w:ascii="Helvetica" w:hAnsi="Helvetica" w:cs="Helvetica"/>
-          <w:sz w:val="20"/>
-          <w:szCs w:val="20"/>
-        </w:rPr>
-      </w:pPr>
-    </w:p>
-    <w:p>
-      <w:pPr>
-        <w:widowControl w:val="0"/>
-        <w:autoSpaceDE w:val="0"/>
-        <w:autoSpaceDN w:val="0"/>
-        <w:adjustRightInd w:val="0"/>
-        <w:rPr>
-          <w:rFonts w:ascii="Helvetica" w:hAnsi="Helvetica" w:cs="Helvetica"/>
-          <w:sz w:val="20"/>
-          <w:szCs w:val="20"/>
-        </w:rPr>
-      </w:pPr>
-      <w:r>
-        <w:rPr>
-          <w:rFonts w:ascii="Helvetica" w:hAnsi="Helvetica" w:cs="Helvetica"/>
-          <w:b/>
-          <w:bCs/>
-          <w:sz w:val="20"/>
-          <w:szCs w:val="20"/>
-        </w:rPr>
-        <w:t>CMNTSRCURN</w:t>
-      </w:r>
-      <w:r>
-        <w:rPr>
-          <w:rFonts w:ascii="Helvetica" w:hAnsi="Helvetica" w:cs="Helvetica"/>
-          <w:sz w:val="20"/>
-          <w:szCs w:val="20"/>
-        </w:rPr>
-        <w:t> is the CTS ahcip URN for the source where this commentary is first made</w:t>
-      </w:r>
-    </w:p>
-    <w:p>
-      <w:pPr>
-        <w:widowControl w:val="0"/>
-        <w:autoSpaceDE w:val="0"/>
-        <w:autoSpaceDN w:val="0"/>
-        <w:adjustRightInd w:val="0"/>
-        <w:rPr>
-          <w:rFonts w:ascii="Helvetica" w:hAnsi="Helvetica" w:cs="Helvetica"/>
-          <w:sz w:val="20"/>
-          <w:szCs w:val="20"/>
-        </w:rPr>
-      </w:pPr>
-    </w:p>
-    <w:p>
-      <w:pPr>
-        <w:widowControl w:val="0"/>
-        <w:autoSpaceDE w:val="0"/>
-        <w:autoSpaceDN w:val="0"/>
-        <w:adjustRightInd w:val="0"/>
-        <w:rPr>
-          <w:rFonts w:ascii="Helvetica" w:hAnsi="Helvetica" w:cs="Helvetica"/>
-          <w:sz w:val="20"/>
-          <w:szCs w:val="20"/>
-        </w:rPr>
-      </w:pPr>
-      <w:r>
-        <w:rPr>
-          <w:rFonts w:ascii="Helvetica" w:hAnsi="Helvetica" w:cs="Helvetica"/>
-          <w:b/>
-          <w:bCs/>
-          <w:sz w:val="20"/>
-          <w:szCs w:val="20"/>
-        </w:rPr>
-        <w:t>CMNTTYPE</w:t>
-      </w:r>
-      <w:r>
-        <w:rPr>
-          <w:rFonts w:ascii="Helvetica" w:hAnsi="Helvetica" w:cs="Helvetica"/>
-          <w:sz w:val="20"/>
-          <w:szCs w:val="20"/>
-        </w:rPr>
-        <w:t> is a brief notation of what type of commentary this is. Examples: "reference", "reference to scholia", "translation", "scholia quoted and translated", "reference to I.20.188-194", "Plato’s text of the verses quoted and translated as part of Hippias Minor 369d-370a", and [the winner of the prize for least brief notation]: "reference in the list of passages where the threat of fire to Achaeans from the Trojans is formalized in the theme of “Hektor will burn the ships of the Achaeans”" .  </w:t>
-      </w:r>
-    </w:p>
-    <w:p>
-      <w:pPr>
-        <w:widowControl w:val="0"/>
-        <w:autoSpaceDE w:val="0"/>
-        <w:autoSpaceDN w:val="0"/>
-        <w:adjustRightInd w:val="0"/>
-        <w:ind w:left="720"/>
-        <w:rPr>
-          <w:rFonts w:ascii="Helvetica" w:hAnsi="Helvetica" w:cs="Helvetica"/>
-          <w:sz w:val="20"/>
-          <w:szCs w:val="20"/>
-        </w:rPr>
-      </w:pPr>
-      <w:r>
-        <w:rPr>
-          <w:rFonts w:ascii="Helvetica" w:hAnsi="Helvetica" w:cs="Helvetica"/>
-          <w:b/>
-          <w:sz w:val="20"/>
-          <w:szCs w:val="20"/>
-        </w:rPr>
-        <w:t xml:space="preserve">Note: </w:t>
-      </w:r>
-      <w:r>
-        <w:rPr>
-          <w:rFonts w:ascii="Helvetica" w:hAnsi="Helvetica" w:cs="Helvetica"/>
-          <w:sz w:val="20"/>
-          <w:szCs w:val="20"/>
-        </w:rPr>
-        <w:t>While I suspect that this was originally intended to be one of a fixed set of values from a taxonomy of commentary types, our human annotators were not so instructed ... or they got carried away in their thoroughness. There are about 169 different variants in this field. This is probably something that will have to be fixed in the editing system maybe.</w:t>
-      </w:r>
-    </w:p>
-    <w:p>
-      <w:pPr>
-        <w:widowControl w:val="0"/>
-        <w:autoSpaceDE w:val="0"/>
-        <w:autoSpaceDN w:val="0"/>
-        <w:adjustRightInd w:val="0"/>
-        <w:rPr>
-          <w:rFonts w:ascii="Helvetica" w:hAnsi="Helvetica" w:cs="Helvetica"/>
-          <w:sz w:val="20"/>
-          <w:szCs w:val="20"/>
-        </w:rPr>
-      </w:pPr>
-    </w:p>
-    <w:p>
-      <w:pPr>
-        <w:widowControl w:val="0"/>
-        <w:autoSpaceDE w:val="0"/>
-        <w:autoSpaceDN w:val="0"/>
-        <w:adjustRightInd w:val="0"/>
-        <w:rPr>
-          <w:rFonts w:ascii="Helvetica" w:hAnsi="Helvetica" w:cs="Helvetica"/>
-          <w:sz w:val="20"/>
-          <w:szCs w:val="20"/>
-        </w:rPr>
-      </w:pPr>
-      <w:r>
-        <w:rPr>
-          <w:rFonts w:ascii="Helvetica" w:hAnsi="Helvetica" w:cs="Helvetica"/>
-          <w:b/>
-          <w:bCs/>
-          <w:sz w:val="20"/>
-          <w:szCs w:val="20"/>
-        </w:rPr>
-        <w:t>CMNTTEXT</w:t>
-      </w:r>
-      <w:r>
-        <w:rPr>
-          <w:rFonts w:ascii="Helvetica" w:hAnsi="Helvetica" w:cs="Helvetica"/>
-          <w:sz w:val="20"/>
-          <w:szCs w:val="20"/>
-        </w:rPr>
-        <w:t> is a string of text that is "the commentary itself" [we all know that it's really a placeholder, but it's the starting point of the text of the commentary].</w:t>
+          <w:sz w:val="20"/>
+          <w:szCs w:val="20"/>
+        </w:rPr>
+        <w:t xml:space="preserve"> is a string of text that is </w:t>
+      </w:r>
+      <w:r>
+        <w:rPr>
+          <w:rFonts w:ascii="Helvetica" w:hAnsi="Helvetica" w:cs="Helvetica"/>
+          <w:sz w:val="20"/>
+          <w:szCs w:val="20"/>
+        </w:rPr>
+        <w:t>t</w:t>
+      </w:r>
+      <w:r>
+        <w:rPr>
+          <w:rFonts w:ascii="Helvetica" w:hAnsi="Helvetica" w:cs="Helvetica"/>
+          <w:sz w:val="20"/>
+          <w:szCs w:val="20"/>
+        </w:rPr>
+        <w:t xml:space="preserve">he </w:t>
+      </w:r>
+      <w:r>
+        <w:rPr>
+          <w:rFonts w:ascii="Helvetica" w:hAnsi="Helvetica" w:cs="Helvetica"/>
+          <w:sz w:val="20"/>
+          <w:szCs w:val="20"/>
+        </w:rPr>
+        <w:t xml:space="preserve">initial </w:t>
+      </w:r>
+      <w:r>
+        <w:rPr>
+          <w:rFonts w:ascii="Helvetica" w:hAnsi="Helvetica" w:cs="Helvetica"/>
+          <w:sz w:val="20"/>
+          <w:szCs w:val="20"/>
+        </w:rPr>
+        <w:t>commentary itself</w:t>
+      </w:r>
+      <w:r>
+        <w:rPr>
+          <w:rFonts w:ascii="Helvetica" w:hAnsi="Helvetica" w:cs="Helvetica"/>
+          <w:sz w:val="20"/>
+          <w:szCs w:val="20"/>
+        </w:rPr>
+        <w:t>.</w:t>
       </w:r>
     </w:p>
     <w:p>
@@ -874,7 +910,54 @@
           <w:sz w:val="20"/>
           <w:szCs w:val="20"/>
         </w:rPr>
-        <w:t>Homeric Hymn to Apollo</w:t>
+        <w:t>Homeric Hymn</w:t>
+      </w:r>
+      <w:r>
+        <w:rPr>
+          <w:rFonts w:ascii="Helvetica" w:hAnsi="Helvetica" w:cs="Helvetica"/>
+          <w:i/>
+          <w:iCs/>
+          <w:sz w:val="20"/>
+          <w:szCs w:val="20"/>
+        </w:rPr>
+        <w:t xml:space="preserve"> 3</w:t>
+      </w:r>
+      <w:r>
+        <w:rPr>
+          <w:rFonts w:ascii="Helvetica" w:hAnsi="Helvetica" w:cs="Helvetica"/>
+          <w:i/>
+          <w:iCs/>
+          <w:sz w:val="20"/>
+          <w:szCs w:val="20"/>
+        </w:rPr>
+        <w:t xml:space="preserve"> </w:t>
+      </w:r>
+      <w:r>
+        <w:rPr>
+          <w:rFonts w:ascii="Helvetica" w:hAnsi="Helvetica" w:cs="Helvetica"/>
+          <w:iCs/>
+          <w:sz w:val="20"/>
+          <w:szCs w:val="20"/>
+        </w:rPr>
+        <w:t>(</w:t>
+      </w:r>
+      <w:r>
+        <w:rPr>
+          <w:rFonts w:ascii="Helvetica" w:hAnsi="Helvetica" w:cs="Helvetica"/>
+          <w:iCs/>
+          <w:sz w:val="20"/>
+          <w:szCs w:val="20"/>
+        </w:rPr>
+        <w:t>to Apollo</w:t>
+      </w:r>
+      <w:r>
+        <w:rPr>
+          <w:rFonts w:ascii="Helvetica" w:hAnsi="Helvetica" w:cs="Helvetica"/>
+          <w:iCs/>
+          <w:sz w:val="20"/>
+          <w:szCs w:val="20"/>
+        </w:rPr>
+        <w:t>)</w:t>
       </w:r>
       <w:r>
         <w:rPr>
@@ -899,6 +982,19 @@
         <w:autoSpaceDE w:val="0"/>
         <w:autoSpaceDN w:val="0"/>
         <w:adjustRightInd w:val="0"/>
+        <w:rPr>
+          <w:rFonts w:ascii="Helvetica" w:hAnsi="Helvetica" w:cs="Helvetica"/>
+          <w:sz w:val="20"/>
+          <w:szCs w:val="20"/>
+        </w:rPr>
+      </w:pPr>
+    </w:p>
+    <w:p>
+      <w:pPr>
+        <w:widowControl w:val="0"/>
+        <w:autoSpaceDE w:val="0"/>
+        <w:autoSpaceDN w:val="0"/>
+        <w:adjustRightInd w:val="0"/>
         <w:ind w:left="720"/>
         <w:rPr>
           <w:rFonts w:ascii="Helvetica" w:hAnsi="Helvetica" w:cs="Helvetica"/>
@@ -947,9 +1043,9 @@
           <w:sz w:val="20"/>
           <w:szCs w:val="20"/>
         </w:rPr>
-        <w:t> that we're not using presently that can be used to point to a specific version and instance (Chris and Neel say "exemplar" in the </w:t>
-      </w:r>
-      <w:hyperlink r:id="rId5" w:history="1">
+        <w:t> that we're not using presently that can be used to point to a specific version and instance ("exemplar" in the </w:t>
+      </w:r>
+      <w:hyperlink r:id="rId8" w:history="1">
         <w:r>
           <w:rPr>
             <w:rFonts w:ascii="Helvetica" w:hAnsi="Helvetica" w:cs="Helvetica"/>
@@ -969,6 +1065,31 @@
         </w:rPr>
         <w:t>). It is something to keep far in the back of our minds if AHCIP is going to actually refer to and/or retrieve text from other online sources, that we'll have to map between these abstract text references and a URI (with embedded full CTS URN) of the text.</w:t>
       </w:r>
+      <w:r>
+        <w:rPr>
+          <w:rFonts w:ascii="Helvetica" w:hAnsi="Helvetica" w:cs="Helvetica"/>
+          <w:sz w:val="20"/>
+          <w:szCs w:val="20"/>
+        </w:rPr>
+        <w:t xml:space="preserve"> It is also valid for a CTS URN to be suffixed with a </w:t>
+      </w:r>
+      <w:r>
+        <w:rPr>
+          <w:rFonts w:ascii="Helvetica" w:hAnsi="Helvetica" w:cs="Helvetica"/>
+          <w:b/>
+          <w:sz w:val="20"/>
+          <w:szCs w:val="20"/>
+        </w:rPr>
+        <w:t>REFERENCE</w:t>
+      </w:r>
+      <w:r>
+        <w:rPr>
+          <w:rFonts w:ascii="Helvetica" w:hAnsi="Helvetica" w:cs="Helvetica"/>
+          <w:sz w:val="20"/>
+          <w:szCs w:val="20"/>
+        </w:rPr>
+        <w:t xml:space="preserve"> component which begins with an @ and is followed by a word in the referenced passage. </w:t>
+      </w:r>
     </w:p>
     <w:p>
       <w:pPr>
@@ -1044,6 +1165,24 @@
           <w:szCs w:val="20"/>
         </w:rPr>
       </w:pPr>
+    </w:p>
+    <w:p>
+      <w:pPr>
+        <w:pStyle w:val="ListParagraph"/>
+        <w:widowControl w:val="0"/>
+        <w:numPr>
+          <w:ilvl w:val="0"/>
+          <w:numId w:val="1"/>
+        </w:numPr>
+        <w:autoSpaceDE w:val="0"/>
+        <w:autoSpaceDN w:val="0"/>
+        <w:adjustRightInd w:val="0"/>
+        <w:rPr>
+          <w:rFonts w:ascii="Helvetica" w:hAnsi="Helvetica" w:cs="Helvetica"/>
+          <w:sz w:val="20"/>
+          <w:szCs w:val="20"/>
+        </w:rPr>
+      </w:pPr>
       <w:r>
         <w:rPr>
           <w:rFonts w:ascii="Helvetica" w:hAnsi="Helvetica" w:cs="Helvetica"/>
@@ -1068,7 +1207,73 @@
           <w:sz w:val="20"/>
           <w:szCs w:val="20"/>
         </w:rPr>
-        <w:t xml:space="preserve"> == tlg0012.tlg001 or </w:t>
+        <w:t> </w:t>
+      </w:r>
+      <w:r>
+        <w:rPr>
+          <w:rFonts w:ascii="Helvetica" w:hAnsi="Helvetica" w:cs="Helvetica"/>
+          <w:sz w:val="20"/>
+          <w:szCs w:val="20"/>
+        </w:rPr>
+        <w:t>begins with</w:t>
+      </w:r>
+      <w:r>
+        <w:rPr>
+          <w:rFonts w:ascii="Helvetica" w:hAnsi="Helvetica" w:cs="Helvetica"/>
+          <w:sz w:val="20"/>
+          <w:szCs w:val="20"/>
+        </w:rPr>
+        <w:t xml:space="preserve"> tlg0012.</w:t>
+      </w:r>
+      <w:r>
+        <w:rPr>
+          <w:rFonts w:ascii="Helvetica" w:hAnsi="Helvetica" w:cs="Helvetica"/>
+          <w:sz w:val="20"/>
+          <w:szCs w:val="20"/>
+        </w:rPr>
+        <w:t>*  (</w:t>
+      </w:r>
+      <w:r>
+        <w:rPr>
+          <w:rFonts w:ascii="Helvetica" w:hAnsi="Helvetica" w:cs="Helvetica"/>
+          <w:i/>
+          <w:sz w:val="20"/>
+          <w:szCs w:val="20"/>
+        </w:rPr>
+        <w:t xml:space="preserve">Iliad </w:t>
+      </w:r>
+      <w:r>
+        <w:rPr>
+          <w:rFonts w:ascii="Helvetica" w:hAnsi="Helvetica" w:cs="Helvetica"/>
+          <w:sz w:val="20"/>
+          <w:szCs w:val="20"/>
+        </w:rPr>
+        <w:t xml:space="preserve"> and </w:t>
+      </w:r>
+      <w:r>
+        <w:rPr>
+          <w:rFonts w:ascii="Helvetica" w:hAnsi="Helvetica" w:cs="Helvetica"/>
+          <w:i/>
+          <w:sz w:val="20"/>
+          <w:szCs w:val="20"/>
+        </w:rPr>
+        <w:t xml:space="preserve">Odyssey) </w:t>
+      </w:r>
+      <w:r>
+        <w:rPr>
+          <w:rFonts w:ascii="Helvetica" w:hAnsi="Helvetica" w:cs="Helvetica"/>
+          <w:sz w:val="20"/>
+          <w:szCs w:val="20"/>
+        </w:rPr>
+        <w:t>the</w:t>
+      </w:r>
+      <w:r>
+        <w:rPr>
+          <w:rFonts w:ascii="Helvetica" w:hAnsi="Helvetica" w:cs="Helvetica"/>
+          <w:sz w:val="20"/>
+          <w:szCs w:val="20"/>
+        </w:rPr>
+        <w:t xml:space="preserve"> format will be either </w:t>
       </w:r>
       <w:r>
         <w:rPr>
@@ -1078,6 +1283,318 @@
           <w:sz w:val="20"/>
           <w:szCs w:val="20"/>
         </w:rPr>
+        <w:t>BOOK</w:t>
+      </w:r>
+      <w:r>
+        <w:rPr>
+          <w:rFonts w:ascii="Helvetica" w:hAnsi="Helvetica" w:cs="Helvetica"/>
+          <w:sz w:val="20"/>
+          <w:szCs w:val="20"/>
+        </w:rPr>
+        <w:t>.</w:t>
+      </w:r>
+      <w:r>
+        <w:rPr>
+          <w:rFonts w:ascii="Helvetica" w:hAnsi="Helvetica" w:cs="Helvetica"/>
+          <w:b/>
+          <w:bCs/>
+          <w:sz w:val="20"/>
+          <w:szCs w:val="20"/>
+        </w:rPr>
+        <w:t>LINE</w:t>
+      </w:r>
+      <w:r>
+        <w:rPr>
+          <w:rFonts w:ascii="Helvetica" w:hAnsi="Helvetica" w:cs="Helvetica"/>
+          <w:sz w:val="20"/>
+          <w:szCs w:val="20"/>
+        </w:rPr>
+        <w:t xml:space="preserve"> or a range </w:t>
+      </w:r>
+      <w:r>
+        <w:rPr>
+          <w:rFonts w:ascii="Helvetica" w:hAnsi="Helvetica" w:cs="Helvetica"/>
+          <w:b/>
+          <w:bCs/>
+          <w:sz w:val="20"/>
+          <w:szCs w:val="20"/>
+        </w:rPr>
+        <w:t>BOOK1</w:t>
+      </w:r>
+      <w:r>
+        <w:rPr>
+          <w:rFonts w:ascii="Helvetica" w:hAnsi="Helvetica" w:cs="Helvetica"/>
+          <w:sz w:val="20"/>
+          <w:szCs w:val="20"/>
+        </w:rPr>
+        <w:t>.</w:t>
+      </w:r>
+      <w:r>
+        <w:rPr>
+          <w:rFonts w:ascii="Helvetica" w:hAnsi="Helvetica" w:cs="Helvetica"/>
+          <w:b/>
+          <w:bCs/>
+          <w:sz w:val="20"/>
+          <w:szCs w:val="20"/>
+        </w:rPr>
+        <w:t>LINE1</w:t>
+      </w:r>
+      <w:r>
+        <w:rPr>
+          <w:rFonts w:ascii="Helvetica" w:hAnsi="Helvetica" w:cs="Helvetica"/>
+          <w:sz w:val="20"/>
+          <w:szCs w:val="20"/>
+        </w:rPr>
+        <w:t>-</w:t>
+      </w:r>
+      <w:r>
+        <w:rPr>
+          <w:rFonts w:ascii="Helvetica" w:hAnsi="Helvetica" w:cs="Helvetica"/>
+          <w:b/>
+          <w:bCs/>
+          <w:sz w:val="20"/>
+          <w:szCs w:val="20"/>
+        </w:rPr>
+        <w:t>BOOK2</w:t>
+      </w:r>
+      <w:r>
+        <w:rPr>
+          <w:rFonts w:ascii="Helvetica" w:hAnsi="Helvetica" w:cs="Helvetica"/>
+          <w:sz w:val="20"/>
+          <w:szCs w:val="20"/>
+        </w:rPr>
+        <w:t>.</w:t>
+      </w:r>
+      <w:r>
+        <w:rPr>
+          <w:rFonts w:ascii="Helvetica" w:hAnsi="Helvetica" w:cs="Helvetica"/>
+          <w:b/>
+          <w:bCs/>
+          <w:sz w:val="20"/>
+          <w:szCs w:val="20"/>
+        </w:rPr>
+        <w:t>LINE2</w:t>
+      </w:r>
+      <w:r>
+        <w:rPr>
+          <w:rFonts w:ascii="Helvetica" w:hAnsi="Helvetica" w:cs="Helvetica"/>
+          <w:sz w:val="20"/>
+          <w:szCs w:val="20"/>
+        </w:rPr>
+        <w:t xml:space="preserve"> ... where </w:t>
+      </w:r>
+      <w:r>
+        <w:rPr>
+          <w:rFonts w:ascii="Helvetica" w:hAnsi="Helvetica" w:cs="Helvetica"/>
+          <w:b/>
+          <w:bCs/>
+          <w:sz w:val="20"/>
+          <w:szCs w:val="20"/>
+        </w:rPr>
+        <w:t>BOOK*</w:t>
+      </w:r>
+      <w:r>
+        <w:rPr>
+          <w:rFonts w:ascii="Helvetica" w:hAnsi="Helvetica" w:cs="Helvetica"/>
+          <w:sz w:val="20"/>
+          <w:szCs w:val="20"/>
+        </w:rPr>
+        <w:t xml:space="preserve"> is always an integer &gt; 0 and </w:t>
+      </w:r>
+      <w:r>
+        <w:rPr>
+          <w:rFonts w:ascii="Helvetica" w:hAnsi="Helvetica" w:cs="Helvetica"/>
+          <w:b/>
+          <w:bCs/>
+          <w:sz w:val="20"/>
+          <w:szCs w:val="20"/>
+        </w:rPr>
+        <w:t>LINE*</w:t>
+      </w:r>
+      <w:r>
+        <w:rPr>
+          <w:rFonts w:ascii="Helvetica" w:hAnsi="Helvetica" w:cs="Helvetica"/>
+          <w:sz w:val="20"/>
+          <w:szCs w:val="20"/>
+        </w:rPr>
+        <w:t> is either an integer &gt; 0</w:t>
+      </w:r>
+      <w:r>
+        <w:rPr>
+          <w:rFonts w:ascii="Helvetica" w:hAnsi="Helvetica" w:cs="Helvetica"/>
+          <w:sz w:val="20"/>
+          <w:szCs w:val="20"/>
+        </w:rPr>
+        <w:t xml:space="preserve"> or, in</w:t>
+      </w:r>
+      <w:r>
+        <w:rPr>
+          <w:rFonts w:ascii="Helvetica" w:hAnsi="Helvetica" w:cs="Helvetica"/>
+          <w:sz w:val="20"/>
+          <w:szCs w:val="20"/>
+        </w:rPr>
+        <w:t xml:space="preserve"> some cases, the integer is suf</w:t>
+      </w:r>
+      <w:r>
+        <w:rPr>
+          <w:rFonts w:ascii="Helvetica" w:hAnsi="Helvetica" w:cs="Helvetica"/>
+          <w:sz w:val="20"/>
+          <w:szCs w:val="20"/>
+        </w:rPr>
+        <w:t>ffixed with letters or numerals, such as "a" or "b" or "c1" or "f." or "ff.</w:t>
+      </w:r>
+      <w:r>
+        <w:rPr>
+          <w:rFonts w:ascii="Helvetica" w:hAnsi="Helvetica" w:cs="Helvetica"/>
+          <w:sz w:val="20"/>
+          <w:szCs w:val="20"/>
+        </w:rPr>
+        <w:t>"</w:t>
+      </w:r>
+      <w:r>
+        <w:rPr>
+          <w:rFonts w:ascii="Helvetica" w:hAnsi="Helvetica" w:cs="Helvetica"/>
+          <w:sz w:val="20"/>
+          <w:szCs w:val="20"/>
+        </w:rPr>
+        <w:br/>
+      </w:r>
+    </w:p>
+    <w:p>
+      <w:pPr>
+        <w:widowControl w:val="0"/>
+        <w:autoSpaceDE w:val="0"/>
+        <w:autoSpaceDN w:val="0"/>
+        <w:adjustRightInd w:val="0"/>
+        <w:ind w:left="1440"/>
+        <w:rPr>
+          <w:rFonts w:ascii="Helvetica" w:hAnsi="Helvetica" w:cs="Helvetica"/>
+          <w:sz w:val="20"/>
+          <w:szCs w:val="20"/>
+        </w:rPr>
+      </w:pPr>
+      <w:r>
+        <w:rPr>
+          <w:rFonts w:ascii="Helvetica" w:hAnsi="Helvetica" w:cs="Helvetica"/>
+          <w:b/>
+          <w:sz w:val="20"/>
+          <w:szCs w:val="20"/>
+        </w:rPr>
+        <w:t>Note:</w:t>
+      </w:r>
+      <w:r>
+        <w:rPr>
+          <w:rFonts w:ascii="Helvetica" w:hAnsi="Helvetica" w:cs="Helvetica"/>
+          <w:sz w:val="20"/>
+          <w:szCs w:val="20"/>
+        </w:rPr>
+        <w:t xml:space="preserve"> I'm waiting for an explanation of what the letters mean.  I am also waiting to hear about whether we are going to keep </w:t>
+      </w:r>
+      <w:r>
+        <w:rPr>
+          <w:rFonts w:ascii="Helvetica" w:hAnsi="Helvetica" w:cs="Helvetica"/>
+          <w:sz w:val="20"/>
+          <w:szCs w:val="20"/>
+        </w:rPr>
+        <w:t xml:space="preserve">the references to scholia in the </w:t>
+      </w:r>
+      <w:r>
+        <w:rPr>
+          <w:rFonts w:ascii="Helvetica" w:hAnsi="Helvetica" w:cs="Helvetica"/>
+          <w:b/>
+          <w:sz w:val="20"/>
+          <w:szCs w:val="20"/>
+        </w:rPr>
+        <w:t>PRIMSRCURN</w:t>
+      </w:r>
+      <w:r>
+        <w:rPr>
+          <w:rFonts w:ascii="Helvetica" w:hAnsi="Helvetica" w:cs="Helvetica"/>
+          <w:sz w:val="20"/>
+          <w:szCs w:val="20"/>
+        </w:rPr>
+        <w:t xml:space="preserve"> as an appended "@scholia"</w:t>
+      </w:r>
+      <w:r>
+        <w:rPr>
+          <w:rFonts w:ascii="Helvetica" w:hAnsi="Helvetica" w:cs="Helvetica"/>
+          <w:b/>
+          <w:sz w:val="20"/>
+          <w:szCs w:val="20"/>
+        </w:rPr>
+        <w:t xml:space="preserve"> </w:t>
+      </w:r>
+      <w:r>
+        <w:rPr>
+          <w:rFonts w:ascii="Helvetica" w:hAnsi="Helvetica" w:cs="Helvetica"/>
+          <w:sz w:val="20"/>
+          <w:szCs w:val="20"/>
+        </w:rPr>
+        <w:t xml:space="preserve">... but </w:t>
+      </w:r>
+      <w:r>
+        <w:rPr>
+          <w:rFonts w:ascii="Helvetica" w:hAnsi="Helvetica" w:cs="Helvetica"/>
+          <w:sz w:val="20"/>
+          <w:szCs w:val="20"/>
+        </w:rPr>
+        <w:t xml:space="preserve">I'm not sure that should be in the </w:t>
+      </w:r>
+      <w:r>
+        <w:rPr>
+          <w:rFonts w:ascii="Helvetica" w:hAnsi="Helvetica" w:cs="Helvetica"/>
+          <w:sz w:val="20"/>
+          <w:szCs w:val="20"/>
+        </w:rPr>
+        <w:t>URNs.</w:t>
+      </w:r>
+    </w:p>
+    <w:p>
+      <w:pPr>
+        <w:widowControl w:val="0"/>
+        <w:autoSpaceDE w:val="0"/>
+        <w:autoSpaceDN w:val="0"/>
+        <w:adjustRightInd w:val="0"/>
+        <w:ind w:left="1440"/>
+        <w:rPr>
+          <w:rFonts w:ascii="Helvetica" w:hAnsi="Helvetica" w:cs="Helvetica"/>
+          <w:sz w:val="20"/>
+          <w:szCs w:val="20"/>
+        </w:rPr>
+      </w:pPr>
+    </w:p>
+    <w:p>
+      <w:pPr>
+        <w:pStyle w:val="ListParagraph"/>
+        <w:widowControl w:val="0"/>
+        <w:numPr>
+          <w:ilvl w:val="0"/>
+          <w:numId w:val="1"/>
+        </w:numPr>
+        <w:autoSpaceDE w:val="0"/>
+        <w:autoSpaceDN w:val="0"/>
+        <w:adjustRightInd w:val="0"/>
+        <w:rPr>
+          <w:rFonts w:ascii="Helvetica" w:hAnsi="Helvetica" w:cs="Helvetica"/>
+          <w:sz w:val="20"/>
+          <w:szCs w:val="20"/>
+        </w:rPr>
+      </w:pPr>
+      <w:r>
+        <w:rPr>
+          <w:rFonts w:ascii="Helvetica" w:hAnsi="Helvetica" w:cs="Helvetica"/>
+          <w:sz w:val="20"/>
+          <w:szCs w:val="20"/>
+        </w:rPr>
+        <w:t xml:space="preserve">Where </w:t>
+      </w:r>
+      <w:r>
+        <w:rPr>
+          <w:rFonts w:ascii="Helvetica" w:hAnsi="Helvetica" w:cs="Helvetica"/>
+          <w:b/>
+          <w:sz w:val="20"/>
+          <w:szCs w:val="20"/>
+        </w:rPr>
         <w:t>PSWORK</w:t>
       </w:r>
       <w:r>
@@ -1086,43 +1603,127 @@
           <w:sz w:val="20"/>
           <w:szCs w:val="20"/>
         </w:rPr>
-        <w:t xml:space="preserve"> == tlg0012.tlg002, the format will be either </w:t>
-      </w:r>
-      <w:r>
-        <w:rPr>
-          <w:rFonts w:ascii="Helvetica" w:hAnsi="Helvetica" w:cs="Helvetica"/>
-          <w:b/>
+        <w:t xml:space="preserve"> == tlg0013.*</w:t>
+      </w:r>
+      <w:r>
+        <w:rPr>
+          <w:rFonts w:ascii="Helvetica" w:hAnsi="Helvetica" w:cs="Helvetica"/>
+          <w:sz w:val="20"/>
+          <w:szCs w:val="20"/>
+        </w:rPr>
+        <w:t xml:space="preserve"> (</w:t>
+      </w:r>
+      <w:r>
+        <w:rPr>
+          <w:rFonts w:ascii="Helvetica" w:hAnsi="Helvetica" w:cs="Helvetica"/>
+          <w:i/>
+          <w:sz w:val="20"/>
+          <w:szCs w:val="20"/>
+        </w:rPr>
+        <w:t>Homeric Hymns</w:t>
+      </w:r>
+      <w:r>
+        <w:rPr>
+          <w:rFonts w:ascii="Helvetica" w:hAnsi="Helvetica" w:cs="Helvetica"/>
+          <w:sz w:val="20"/>
+          <w:szCs w:val="20"/>
+        </w:rPr>
+        <w:t xml:space="preserve">) the format will be </w:t>
+      </w:r>
+      <w:r>
+        <w:rPr>
+          <w:rFonts w:ascii="Helvetica" w:hAnsi="Helvetica" w:cs="Helvetica"/>
+          <w:b/>
+          <w:sz w:val="20"/>
+          <w:szCs w:val="20"/>
+        </w:rPr>
+        <w:t>LINE</w:t>
+      </w:r>
+      <w:r>
+        <w:rPr>
+          <w:rFonts w:ascii="Helvetica" w:hAnsi="Helvetica" w:cs="Helvetica"/>
+          <w:sz w:val="20"/>
+          <w:szCs w:val="20"/>
+        </w:rPr>
+        <w:t xml:space="preserve"> or a range </w:t>
+      </w:r>
+      <w:r>
+        <w:rPr>
+          <w:rFonts w:ascii="Helvetica" w:hAnsi="Helvetica" w:cs="Helvetica"/>
+          <w:b/>
+          <w:sz w:val="20"/>
+          <w:szCs w:val="20"/>
+        </w:rPr>
+        <w:t>LINE1-LINE2</w:t>
+      </w:r>
+      <w:r>
+        <w:rPr>
+          <w:rFonts w:ascii="Helvetica" w:hAnsi="Helvetica" w:cs="Helvetica"/>
+          <w:sz w:val="20"/>
+          <w:szCs w:val="20"/>
+        </w:rPr>
+        <w:t xml:space="preserve"> where </w:t>
+      </w:r>
+      <w:r>
+        <w:rPr>
+          <w:rFonts w:ascii="Helvetica" w:hAnsi="Helvetica" w:cs="Helvetica"/>
+          <w:b/>
+          <w:sz w:val="20"/>
+          <w:szCs w:val="20"/>
+        </w:rPr>
+        <w:t>LINE*</w:t>
+      </w:r>
+      <w:r>
+        <w:rPr>
+          <w:rFonts w:ascii="Helvetica" w:hAnsi="Helvetica" w:cs="Helvetica"/>
+          <w:sz w:val="20"/>
+          <w:szCs w:val="20"/>
+        </w:rPr>
+        <w:t xml:space="preserve"> is always an integer &gt; 0. </w:t>
+      </w:r>
+    </w:p>
+    <w:p>
+      <w:pPr>
+        <w:widowControl w:val="0"/>
+        <w:autoSpaceDE w:val="0"/>
+        <w:autoSpaceDN w:val="0"/>
+        <w:adjustRightInd w:val="0"/>
+        <w:rPr>
+          <w:rFonts w:ascii="Helvetica" w:hAnsi="Helvetica" w:cs="Helvetica"/>
+          <w:sz w:val="20"/>
+          <w:szCs w:val="20"/>
+        </w:rPr>
+      </w:pPr>
+    </w:p>
+    <w:p>
+      <w:pPr>
+        <w:widowControl w:val="0"/>
+        <w:autoSpaceDE w:val="0"/>
+        <w:autoSpaceDN w:val="0"/>
+        <w:adjustRightInd w:val="0"/>
+        <w:rPr>
+          <w:rFonts w:ascii="Helvetica" w:hAnsi="Helvetica" w:cs="Helvetica"/>
+          <w:sz w:val="20"/>
+          <w:szCs w:val="20"/>
+        </w:rPr>
+      </w:pPr>
+      <w:r>
+        <w:rPr>
+          <w:rFonts w:ascii="Helvetica" w:hAnsi="Helvetica" w:cs="Helvetica"/>
           <w:bCs/>
           <w:sz w:val="20"/>
           <w:szCs w:val="20"/>
         </w:rPr>
-        <w:t>BOOK</w:t>
-      </w:r>
-      <w:r>
-        <w:rPr>
-          <w:rFonts w:ascii="Helvetica" w:hAnsi="Helvetica" w:cs="Helvetica"/>
-          <w:sz w:val="20"/>
-          <w:szCs w:val="20"/>
-        </w:rPr>
-        <w:t>.</w:t>
-      </w:r>
-      <w:r>
-        <w:rPr>
-          <w:rFonts w:ascii="Helvetica" w:hAnsi="Helvetica" w:cs="Helvetica"/>
-          <w:b/>
+        <w:t xml:space="preserve">The format </w:t>
+      </w:r>
+      <w:r>
+        <w:rPr>
+          <w:rFonts w:ascii="Helvetica" w:hAnsi="Helvetica" w:cs="Helvetica"/>
           <w:bCs/>
           <w:sz w:val="20"/>
           <w:szCs w:val="20"/>
         </w:rPr>
-        <w:t>LINE</w:t>
-      </w:r>
-      <w:r>
-        <w:rPr>
-          <w:rFonts w:ascii="Helvetica" w:hAnsi="Helvetica" w:cs="Helvetica"/>
-          <w:sz w:val="20"/>
-          <w:szCs w:val="20"/>
-        </w:rPr>
-        <w:t xml:space="preserve"> or a range </w:t>
+        <w:t xml:space="preserve">of a </w:t>
       </w:r>
       <w:r>
         <w:rPr>
@@ -1132,15 +1733,100 @@
           <w:sz w:val="20"/>
           <w:szCs w:val="20"/>
         </w:rPr>
-        <w:t>BOOK1</w:t>
-      </w:r>
-      <w:r>
-        <w:rPr>
-          <w:rFonts w:ascii="Helvetica" w:hAnsi="Helvetica" w:cs="Helvetica"/>
-          <w:sz w:val="20"/>
-          <w:szCs w:val="20"/>
-        </w:rPr>
-        <w:t>.</w:t>
+        <w:t>CMNTSCRURN</w:t>
+      </w:r>
+      <w:r>
+        <w:rPr>
+          <w:rFonts w:ascii="Helvetica" w:hAnsi="Helvetica" w:cs="Helvetica"/>
+          <w:sz w:val="20"/>
+          <w:szCs w:val="20"/>
+        </w:rPr>
+        <w:t xml:space="preserve"> is as follows:</w:t>
+      </w:r>
+    </w:p>
+    <w:p>
+      <w:pPr>
+        <w:widowControl w:val="0"/>
+        <w:autoSpaceDE w:val="0"/>
+        <w:autoSpaceDN w:val="0"/>
+        <w:adjustRightInd w:val="0"/>
+        <w:rPr>
+          <w:rFonts w:ascii="Helvetica" w:hAnsi="Helvetica" w:cs="Helvetica"/>
+          <w:sz w:val="20"/>
+          <w:szCs w:val="20"/>
+        </w:rPr>
+      </w:pPr>
+    </w:p>
+    <w:p>
+      <w:pPr>
+        <w:widowControl w:val="0"/>
+        <w:autoSpaceDE w:val="0"/>
+        <w:autoSpaceDN w:val="0"/>
+        <w:adjustRightInd w:val="0"/>
+        <w:rPr>
+          <w:rFonts w:ascii="Helvetica" w:hAnsi="Helvetica" w:cs="Helvetica"/>
+          <w:sz w:val="20"/>
+          <w:szCs w:val="20"/>
+        </w:rPr>
+      </w:pPr>
+      <w:r>
+        <w:rPr>
+          <w:rFonts w:ascii="Helvetica" w:hAnsi="Helvetica" w:cs="Helvetica"/>
+          <w:sz w:val="20"/>
+          <w:szCs w:val="20"/>
+        </w:rPr>
+        <w:t>urn:cts:ahcip:</w:t>
+      </w:r>
+      <w:r>
+        <w:rPr>
+          <w:rFonts w:ascii="Helvetica" w:hAnsi="Helvetica" w:cs="Helvetica"/>
+          <w:b/>
+          <w:sz w:val="20"/>
+          <w:szCs w:val="20"/>
+        </w:rPr>
+        <w:t>CSWORK:CSPASSAGE</w:t>
+      </w:r>
+    </w:p>
+    <w:p>
+      <w:pPr>
+        <w:widowControl w:val="0"/>
+        <w:autoSpaceDE w:val="0"/>
+        <w:autoSpaceDN w:val="0"/>
+        <w:adjustRightInd w:val="0"/>
+        <w:rPr>
+          <w:rFonts w:ascii="Helvetica" w:hAnsi="Helvetica" w:cs="Helvetica"/>
+          <w:sz w:val="20"/>
+          <w:szCs w:val="20"/>
+        </w:rPr>
+      </w:pPr>
+    </w:p>
+    <w:p>
+      <w:pPr>
+        <w:widowControl w:val="0"/>
+        <w:autoSpaceDE w:val="0"/>
+        <w:autoSpaceDN w:val="0"/>
+        <w:adjustRightInd w:val="0"/>
+        <w:rPr>
+          <w:rFonts w:ascii="Helvetica" w:hAnsi="Helvetica" w:cs="Helvetica"/>
+          <w:sz w:val="20"/>
+          <w:szCs w:val="20"/>
+        </w:rPr>
+      </w:pPr>
+      <w:r>
+        <w:rPr>
+          <w:rFonts w:ascii="Helvetica" w:hAnsi="Helvetica" w:cs="Helvetica"/>
+          <w:sz w:val="20"/>
+          <w:szCs w:val="20"/>
+        </w:rPr>
+        <w:t>W</w:t>
+      </w:r>
+      <w:r>
+        <w:rPr>
+          <w:rFonts w:ascii="Helvetica" w:hAnsi="Helvetica" w:cs="Helvetica"/>
+          <w:sz w:val="20"/>
+          <w:szCs w:val="20"/>
+        </w:rPr>
+        <w:t xml:space="preserve">e are, essentially, creating CTS URNs in a namespace that will be named </w:t>
       </w:r>
       <w:r>
         <w:rPr>
@@ -1150,340 +1836,6 @@
           <w:sz w:val="20"/>
           <w:szCs w:val="20"/>
         </w:rPr>
-        <w:t>LINE1</w:t>
-      </w:r>
-      <w:r>
-        <w:rPr>
-          <w:rFonts w:ascii="Helvetica" w:hAnsi="Helvetica" w:cs="Helvetica"/>
-          <w:sz w:val="20"/>
-          <w:szCs w:val="20"/>
-        </w:rPr>
-        <w:t>-</w:t>
-      </w:r>
-      <w:r>
-        <w:rPr>
-          <w:rFonts w:ascii="Helvetica" w:hAnsi="Helvetica" w:cs="Helvetica"/>
-          <w:b/>
-          <w:bCs/>
-          <w:sz w:val="20"/>
-          <w:szCs w:val="20"/>
-        </w:rPr>
-        <w:t>BOOK2</w:t>
-      </w:r>
-      <w:r>
-        <w:rPr>
-          <w:rFonts w:ascii="Helvetica" w:hAnsi="Helvetica" w:cs="Helvetica"/>
-          <w:sz w:val="20"/>
-          <w:szCs w:val="20"/>
-        </w:rPr>
-        <w:t>.</w:t>
-      </w:r>
-      <w:r>
-        <w:rPr>
-          <w:rFonts w:ascii="Helvetica" w:hAnsi="Helvetica" w:cs="Helvetica"/>
-          <w:b/>
-          <w:bCs/>
-          <w:sz w:val="20"/>
-          <w:szCs w:val="20"/>
-        </w:rPr>
-        <w:t>LINE2</w:t>
-      </w:r>
-      <w:r>
-        <w:rPr>
-          <w:rFonts w:ascii="Helvetica" w:hAnsi="Helvetica" w:cs="Helvetica"/>
-          <w:sz w:val="20"/>
-          <w:szCs w:val="20"/>
-        </w:rPr>
-        <w:t xml:space="preserve"> ... where </w:t>
-      </w:r>
-      <w:r>
-        <w:rPr>
-          <w:rFonts w:ascii="Helvetica" w:hAnsi="Helvetica" w:cs="Helvetica"/>
-          <w:b/>
-          <w:bCs/>
-          <w:sz w:val="20"/>
-          <w:szCs w:val="20"/>
-        </w:rPr>
-        <w:t>BOOK*</w:t>
-      </w:r>
-      <w:r>
-        <w:rPr>
-          <w:rFonts w:ascii="Helvetica" w:hAnsi="Helvetica" w:cs="Helvetica"/>
-          <w:sz w:val="20"/>
-          <w:szCs w:val="20"/>
-        </w:rPr>
-        <w:t xml:space="preserve"> is always an integer &gt; 0 and </w:t>
-      </w:r>
-      <w:r>
-        <w:rPr>
-          <w:rFonts w:ascii="Helvetica" w:hAnsi="Helvetica" w:cs="Helvetica"/>
-          <w:b/>
-          <w:bCs/>
-          <w:sz w:val="20"/>
-          <w:szCs w:val="20"/>
-        </w:rPr>
-        <w:t>LINE*</w:t>
-      </w:r>
-      <w:r>
-        <w:rPr>
-          <w:rFonts w:ascii="Helvetica" w:hAnsi="Helvetica" w:cs="Helvetica"/>
-          <w:sz w:val="20"/>
-          <w:szCs w:val="20"/>
-        </w:rPr>
-        <w:t> is either an integer &gt; 0</w:t>
-      </w:r>
-      <w:r>
-        <w:rPr>
-          <w:rFonts w:ascii="Helvetica" w:hAnsi="Helvetica" w:cs="Helvetica"/>
-          <w:sz w:val="20"/>
-          <w:szCs w:val="20"/>
-        </w:rPr>
-        <w:t>. In some cases, the integer is suf</w:t>
-      </w:r>
-      <w:r>
-        <w:rPr>
-          <w:rFonts w:ascii="Helvetica" w:hAnsi="Helvetica" w:cs="Helvetica"/>
-          <w:sz w:val="20"/>
-          <w:szCs w:val="20"/>
-        </w:rPr>
-        <w:t>ffixed with letters or numerals, such as "a" or "b" or "c1" or "f." or "ff."</w:t>
-      </w:r>
-    </w:p>
-    <w:p>
-      <w:pPr>
-        <w:widowControl w:val="0"/>
-        <w:autoSpaceDE w:val="0"/>
-        <w:autoSpaceDN w:val="0"/>
-        <w:adjustRightInd w:val="0"/>
-        <w:ind w:left="720"/>
-        <w:rPr>
-          <w:rFonts w:ascii="Helvetica" w:hAnsi="Helvetica" w:cs="Helvetica"/>
-          <w:sz w:val="20"/>
-          <w:szCs w:val="20"/>
-        </w:rPr>
-      </w:pPr>
-      <w:r>
-        <w:rPr>
-          <w:rFonts w:ascii="Helvetica" w:hAnsi="Helvetica" w:cs="Helvetica"/>
-          <w:b/>
-          <w:sz w:val="20"/>
-          <w:szCs w:val="20"/>
-        </w:rPr>
-        <w:t>Note:</w:t>
-      </w:r>
-      <w:r>
-        <w:rPr>
-          <w:rFonts w:ascii="Helvetica" w:hAnsi="Helvetica" w:cs="Helvetica"/>
-          <w:sz w:val="20"/>
-          <w:szCs w:val="20"/>
-        </w:rPr>
-        <w:t xml:space="preserve"> I'm waiting for an explanation of what the letters mean.  I am also waiting to hear about whether we are going to keep </w:t>
-      </w:r>
-      <w:r>
-        <w:rPr>
-          <w:rFonts w:ascii="Helvetica" w:hAnsi="Helvetica" w:cs="Helvetica"/>
-          <w:sz w:val="20"/>
-          <w:szCs w:val="20"/>
-        </w:rPr>
-        <w:t xml:space="preserve">the references to scholia in the </w:t>
-      </w:r>
-      <w:r>
-        <w:rPr>
-          <w:rFonts w:ascii="Helvetica" w:hAnsi="Helvetica" w:cs="Helvetica"/>
-          <w:b/>
-          <w:sz w:val="20"/>
-          <w:szCs w:val="20"/>
-        </w:rPr>
-        <w:t>PRIMSRCURN</w:t>
-      </w:r>
-      <w:r>
-        <w:rPr>
-          <w:rFonts w:ascii="Helvetica" w:hAnsi="Helvetica" w:cs="Helvetica"/>
-          <w:sz w:val="20"/>
-          <w:szCs w:val="20"/>
-        </w:rPr>
-        <w:t xml:space="preserve"> as an appended "@scholia"</w:t>
-      </w:r>
-      <w:r>
-        <w:rPr>
-          <w:rFonts w:ascii="Helvetica" w:hAnsi="Helvetica" w:cs="Helvetica"/>
-          <w:b/>
-          <w:sz w:val="20"/>
-          <w:szCs w:val="20"/>
-        </w:rPr>
-        <w:t xml:space="preserve"> </w:t>
-      </w:r>
-      <w:r>
-        <w:rPr>
-          <w:rFonts w:ascii="Helvetica" w:hAnsi="Helvetica" w:cs="Helvetica"/>
-          <w:sz w:val="20"/>
-          <w:szCs w:val="20"/>
-        </w:rPr>
-        <w:t xml:space="preserve">... but </w:t>
-      </w:r>
-      <w:r>
-        <w:rPr>
-          <w:rFonts w:ascii="Helvetica" w:hAnsi="Helvetica" w:cs="Helvetica"/>
-          <w:sz w:val="20"/>
-          <w:szCs w:val="20"/>
-        </w:rPr>
-        <w:t>I'm not sure that should be in the input data.</w:t>
-      </w:r>
-    </w:p>
-    <w:p>
-      <w:pPr>
-        <w:widowControl w:val="0"/>
-        <w:autoSpaceDE w:val="0"/>
-        <w:autoSpaceDN w:val="0"/>
-        <w:adjustRightInd w:val="0"/>
-        <w:rPr>
-          <w:rFonts w:ascii="Helvetica" w:hAnsi="Helvetica" w:cs="Helvetica"/>
-          <w:sz w:val="20"/>
-          <w:szCs w:val="20"/>
-        </w:rPr>
-      </w:pPr>
-    </w:p>
-    <w:p>
-      <w:pPr>
-        <w:widowControl w:val="0"/>
-        <w:autoSpaceDE w:val="0"/>
-        <w:autoSpaceDN w:val="0"/>
-        <w:adjustRightInd w:val="0"/>
-        <w:rPr>
-          <w:rFonts w:ascii="Helvetica" w:hAnsi="Helvetica" w:cs="Helvetica"/>
-          <w:sz w:val="20"/>
-          <w:szCs w:val="20"/>
-        </w:rPr>
-      </w:pPr>
-      <w:r>
-        <w:rPr>
-          <w:rFonts w:ascii="Helvetica" w:hAnsi="Helvetica" w:cs="Helvetica"/>
-          <w:bCs/>
-          <w:sz w:val="20"/>
-          <w:szCs w:val="20"/>
-        </w:rPr>
-        <w:t xml:space="preserve">The format </w:t>
-      </w:r>
-      <w:r>
-        <w:rPr>
-          <w:rFonts w:ascii="Helvetica" w:hAnsi="Helvetica" w:cs="Helvetica"/>
-          <w:bCs/>
-          <w:sz w:val="20"/>
-          <w:szCs w:val="20"/>
-        </w:rPr>
-        <w:t xml:space="preserve">of a </w:t>
-      </w:r>
-      <w:r>
-        <w:rPr>
-          <w:rFonts w:ascii="Helvetica" w:hAnsi="Helvetica" w:cs="Helvetica"/>
-          <w:b/>
-          <w:bCs/>
-          <w:sz w:val="20"/>
-          <w:szCs w:val="20"/>
-        </w:rPr>
-        <w:t>CMNTSCRURN</w:t>
-      </w:r>
-      <w:r>
-        <w:rPr>
-          <w:rFonts w:ascii="Helvetica" w:hAnsi="Helvetica" w:cs="Helvetica"/>
-          <w:sz w:val="20"/>
-          <w:szCs w:val="20"/>
-        </w:rPr>
-        <w:t xml:space="preserve"> is as follows:</w:t>
-      </w:r>
-    </w:p>
-    <w:p>
-      <w:pPr>
-        <w:widowControl w:val="0"/>
-        <w:autoSpaceDE w:val="0"/>
-        <w:autoSpaceDN w:val="0"/>
-        <w:adjustRightInd w:val="0"/>
-        <w:rPr>
-          <w:rFonts w:ascii="Helvetica" w:hAnsi="Helvetica" w:cs="Helvetica"/>
-          <w:sz w:val="20"/>
-          <w:szCs w:val="20"/>
-        </w:rPr>
-      </w:pPr>
-    </w:p>
-    <w:p>
-      <w:pPr>
-        <w:widowControl w:val="0"/>
-        <w:autoSpaceDE w:val="0"/>
-        <w:autoSpaceDN w:val="0"/>
-        <w:adjustRightInd w:val="0"/>
-        <w:rPr>
-          <w:rFonts w:ascii="Helvetica" w:hAnsi="Helvetica" w:cs="Helvetica"/>
-          <w:sz w:val="20"/>
-          <w:szCs w:val="20"/>
-        </w:rPr>
-      </w:pPr>
-      <w:r>
-        <w:rPr>
-          <w:rFonts w:ascii="Helvetica" w:hAnsi="Helvetica" w:cs="Helvetica"/>
-          <w:sz w:val="20"/>
-          <w:szCs w:val="20"/>
-        </w:rPr>
-        <w:t>urn:cts:ahcip:</w:t>
-      </w:r>
-      <w:r>
-        <w:rPr>
-          <w:rFonts w:ascii="Helvetica" w:hAnsi="Helvetica" w:cs="Helvetica"/>
-          <w:b/>
-          <w:sz w:val="20"/>
-          <w:szCs w:val="20"/>
-        </w:rPr>
-        <w:t>CSWORK:CSPASSAGE</w:t>
-      </w:r>
-    </w:p>
-    <w:p>
-      <w:pPr>
-        <w:widowControl w:val="0"/>
-        <w:autoSpaceDE w:val="0"/>
-        <w:autoSpaceDN w:val="0"/>
-        <w:adjustRightInd w:val="0"/>
-        <w:rPr>
-          <w:rFonts w:ascii="Helvetica" w:hAnsi="Helvetica" w:cs="Helvetica"/>
-          <w:sz w:val="20"/>
-          <w:szCs w:val="20"/>
-        </w:rPr>
-      </w:pPr>
-    </w:p>
-    <w:p>
-      <w:pPr>
-        <w:widowControl w:val="0"/>
-        <w:autoSpaceDE w:val="0"/>
-        <w:autoSpaceDN w:val="0"/>
-        <w:adjustRightInd w:val="0"/>
-        <w:rPr>
-          <w:rFonts w:ascii="Helvetica" w:hAnsi="Helvetica" w:cs="Helvetica"/>
-          <w:sz w:val="20"/>
-          <w:szCs w:val="20"/>
-        </w:rPr>
-      </w:pPr>
-      <w:r>
-        <w:rPr>
-          <w:rFonts w:ascii="Helvetica" w:hAnsi="Helvetica" w:cs="Helvetica"/>
-          <w:sz w:val="20"/>
-          <w:szCs w:val="20"/>
-        </w:rPr>
-        <w:t>W</w:t>
-      </w:r>
-      <w:r>
-        <w:rPr>
-          <w:rFonts w:ascii="Helvetica" w:hAnsi="Helvetica" w:cs="Helvetica"/>
-          <w:sz w:val="20"/>
-          <w:szCs w:val="20"/>
-        </w:rPr>
-        <w:t xml:space="preserve">e are, essentially, creating CTS URNs in a namespace that will be named </w:t>
-      </w:r>
-      <w:r>
-        <w:rPr>
-          <w:rFonts w:ascii="Helvetica" w:hAnsi="Helvetica" w:cs="Helvetica"/>
-          <w:b/>
-          <w:bCs/>
-          <w:sz w:val="20"/>
-          <w:szCs w:val="20"/>
-        </w:rPr>
         <w:t>ahcip</w:t>
       </w:r>
       <w:r>
@@ -1492,25 +1844,39 @@
           <w:sz w:val="20"/>
           <w:szCs w:val="20"/>
         </w:rPr>
-        <w:t xml:space="preserve">  </w:t>
-      </w:r>
-      <w:r>
-        <w:rPr>
-          <w:rFonts w:ascii="Helvetica" w:hAnsi="Helvetica" w:cs="Helvetica"/>
-          <w:b/>
-          <w:bCs/>
-          <w:sz w:val="20"/>
-          <w:szCs w:val="20"/>
-        </w:rPr>
-        <w:t>(dmk is going away)</w:t>
-      </w:r>
-      <w:r>
-        <w:rPr>
-          <w:rFonts w:ascii="Helvetica" w:hAnsi="Helvetica" w:cs="Helvetica"/>
-          <w:sz w:val="20"/>
-          <w:szCs w:val="20"/>
-        </w:rPr>
-        <w:t xml:space="preserve">.  We do need to maintain a catalogue of what CTS URNs we create in the ahcip namespace, although we might never stand up a proper CTS server that knows how to serve up </w:t>
+        <w:t xml:space="preserve">. </w:t>
+      </w:r>
+      <w:r>
+        <w:rPr>
+          <w:rFonts w:ascii="Helvetica" w:hAnsi="Helvetica" w:cs="Helvetica"/>
+          <w:sz w:val="20"/>
+          <w:szCs w:val="20"/>
+        </w:rPr>
+        <w:t xml:space="preserve">We do need to maintain a catalogue of what CTS URNs we create in the ahcip namespace, </w:t>
+      </w:r>
+      <w:r>
+        <w:rPr>
+          <w:rFonts w:ascii="Helvetica" w:hAnsi="Helvetica" w:cs="Helvetica"/>
+          <w:sz w:val="20"/>
+          <w:szCs w:val="20"/>
+        </w:rPr>
+        <w:t xml:space="preserve">for when </w:t>
+      </w:r>
+      <w:r>
+        <w:rPr>
+          <w:rFonts w:ascii="Helvetica" w:hAnsi="Helvetica" w:cs="Helvetica"/>
+          <w:sz w:val="20"/>
+          <w:szCs w:val="20"/>
+        </w:rPr>
+        <w:t>we</w:t>
+      </w:r>
+      <w:r>
+        <w:rPr>
+          <w:rFonts w:ascii="Helvetica" w:hAnsi="Helvetica" w:cs="Helvetica"/>
+          <w:sz w:val="20"/>
+          <w:szCs w:val="20"/>
+        </w:rPr>
+        <w:t xml:space="preserve"> stand up a proper CTS server that knows how to serve up </w:t>
       </w:r>
       <w:r>
         <w:rPr>
@@ -1542,7 +1908,6 @@
         <w:adjustRightInd w:val="0"/>
         <w:rPr>
           <w:rFonts w:ascii="Helvetica" w:hAnsi="Helvetica" w:cs="Helvetica"/>
-          <w:b/>
           <w:sz w:val="20"/>
           <w:szCs w:val="20"/>
         </w:rPr>
@@ -1596,6 +1961,67 @@
           <w:szCs w:val="20"/>
         </w:rPr>
         <w:t xml:space="preserve">, etc. </w:t>
+      </w:r>
+    </w:p>
+    <w:p>
+      <w:pPr>
+        <w:widowControl w:val="0"/>
+        <w:autoSpaceDE w:val="0"/>
+        <w:autoSpaceDN w:val="0"/>
+        <w:adjustRightInd w:val="0"/>
+        <w:rPr>
+          <w:rFonts w:ascii="Helvetica" w:hAnsi="Helvetica" w:cs="Helvetica"/>
+          <w:sz w:val="20"/>
+          <w:szCs w:val="20"/>
+        </w:rPr>
+      </w:pPr>
+    </w:p>
+    <w:p>
+      <w:pPr>
+        <w:widowControl w:val="0"/>
+        <w:autoSpaceDE w:val="0"/>
+        <w:autoSpaceDN w:val="0"/>
+        <w:adjustRightInd w:val="0"/>
+        <w:rPr>
+          <w:rFonts w:ascii="Helvetica" w:hAnsi="Helvetica" w:cs="Helvetica"/>
+          <w:b/>
+          <w:sz w:val="20"/>
+          <w:szCs w:val="20"/>
+        </w:rPr>
+      </w:pPr>
+      <w:r>
+        <w:rPr>
+          <w:rFonts w:ascii="Helvetica" w:hAnsi="Helvetica" w:cs="Helvetica"/>
+          <w:b/>
+          <w:sz w:val="20"/>
+          <w:szCs w:val="20"/>
+        </w:rPr>
+        <w:t>CSPASSAGE</w:t>
+      </w:r>
+      <w:r>
+        <w:rPr>
+          <w:rFonts w:ascii="Helvetica" w:hAnsi="Helvetica" w:cs="Helvetica"/>
+          <w:sz w:val="20"/>
+          <w:szCs w:val="20"/>
+        </w:rPr>
+        <w:t xml:space="preserve"> format depends on what </w:t>
+      </w:r>
+      <w:r>
+        <w:rPr>
+          <w:rFonts w:ascii="Helvetica" w:hAnsi="Helvetica" w:cs="Helvetica"/>
+          <w:b/>
+          <w:sz w:val="20"/>
+          <w:szCs w:val="20"/>
+        </w:rPr>
+        <w:t>CSWORK</w:t>
+      </w:r>
+      <w:r>
+        <w:rPr>
+          <w:rFonts w:ascii="Helvetica" w:hAnsi="Helvetica" w:cs="Helvetica"/>
+          <w:sz w:val="20"/>
+          <w:szCs w:val="20"/>
+        </w:rPr>
+        <w:t xml:space="preserve"> is. The passage reference depends on what type of work and how it is structured.</w:t>
       </w:r>
       <w:bookmarkStart w:id="0" w:name="_GoBack"/>
       <w:bookmarkEnd w:id="0"/>
@@ -1691,14 +2117,261 @@
       </w:pPr>
     </w:p>
     <w:sectPr>
+      <w:footerReference w:type="even" r:id="rId9"/>
+      <w:footerReference w:type="default" r:id="rId10"/>
       <w:pgSz w:w="15840" w:h="12240" w:orient="landscape"/>
       <w:pgMar w:top="1440" w:right="1440" w:bottom="1440" w:left="1440" w:header="720" w:footer="720" w:gutter="0"/>
       <w:cols w:space="720"/>
       <w:noEndnote/>
-      <w:printerSettings r:id="rId6"/>
     </w:sectPr>
   </w:body>
 </w:document>
+</file>
+
+<file path=word/endnotes.xml><?xml version="1.0" encoding="utf-8"?>
+<w:endnotes xmlns:wpc="http://schemas.microsoft.com/office/word/2010/wordprocessingCanvas" xmlns:mo="http://schemas.microsoft.com/office/mac/office/2008/main" xmlns:mc="http://schemas.openxmlformats.org/markup-compatibility/2006" xmlns:mv="urn:schemas-microsoft-com:mac:vml" xmlns:o="urn:schemas-microsoft-com:office:office" xmlns:r="http://schemas.openxmlformats.org/officeDocument/2006/relationships" xmlns:m="http://schemas.openxmlformats.org/officeDocument/2006/math" xmlns:v="urn:schemas-microsoft-com:vml" xmlns:wp14="http://schemas.microsoft.com/office/word/2010/wordprocessingDrawing" xmlns:wp="http://schemas.openxmlformats.org/drawingml/2006/wordprocessingDrawing" xmlns:w10="urn:schemas-microsoft-com:office:word" xmlns:w="http://schemas.openxmlformats.org/wordprocessingml/2006/main" xmlns:w14="http://schemas.microsoft.com/office/word/2010/wordml" xmlns:wpg="http://schemas.microsoft.com/office/word/2010/wordprocessingGroup" xmlns:wpi="http://schemas.microsoft.com/office/word/2010/wordprocessingInk" xmlns:wne="http://schemas.microsoft.com/office/word/2006/wordml" xmlns:wps="http://schemas.microsoft.com/office/word/2010/wordprocessingShape" mc:Ignorable="w14 wp14">
+  <w:endnote w:type="separator" w:id="-1">
+    <w:p>
+      <w:r>
+        <w:separator/>
+      </w:r>
+    </w:p>
+  </w:endnote>
+  <w:endnote w:type="continuationSeparator" w:id="0">
+    <w:p>
+      <w:r>
+        <w:continuationSeparator/>
+      </w:r>
+    </w:p>
+  </w:endnote>
+</w:endnotes>
+</file>
+
+<file path=word/footer1.xml><?xml version="1.0" encoding="utf-8"?>
+<w:ftr xmlns:wpc="http://schemas.microsoft.com/office/word/2010/wordprocessingCanvas" xmlns:mo="http://schemas.microsoft.com/office/mac/office/2008/main" xmlns:mc="http://schemas.openxmlformats.org/markup-compatibility/2006" xmlns:mv="urn:schemas-microsoft-com:mac:vml" xmlns:o="urn:schemas-microsoft-com:office:office" xmlns:r="http://schemas.openxmlformats.org/officeDocument/2006/relationships" xmlns:m="http://schemas.openxmlformats.org/officeDocument/2006/math" xmlns:v="urn:schemas-microsoft-com:vml" xmlns:wp14="http://schemas.microsoft.com/office/word/2010/wordprocessingDrawing" xmlns:wp="http://schemas.openxmlformats.org/drawingml/2006/wordprocessingDrawing" xmlns:w10="urn:schemas-microsoft-com:office:word" xmlns:w="http://schemas.openxmlformats.org/wordprocessingml/2006/main" xmlns:w14="http://schemas.microsoft.com/office/word/2010/wordml" xmlns:wpg="http://schemas.microsoft.com/office/word/2010/wordprocessingGroup" xmlns:wpi="http://schemas.microsoft.com/office/word/2010/wordprocessingInk" xmlns:wne="http://schemas.microsoft.com/office/word/2006/wordml" xmlns:wps="http://schemas.microsoft.com/office/word/2010/wordprocessingShape" mc:Ignorable="w14 wp14">
+  <w:p>
+    <w:pPr>
+      <w:pStyle w:val="Footer"/>
+      <w:framePr w:wrap="around" w:vAnchor="text" w:hAnchor="margin" w:xAlign="center" w:y="1"/>
+      <w:rPr>
+        <w:rStyle w:val="PageNumber"/>
+      </w:rPr>
+    </w:pPr>
+    <w:r>
+      <w:rPr>
+        <w:rStyle w:val="PageNumber"/>
+      </w:rPr>
+      <w:fldChar w:fldCharType="begin"/>
+    </w:r>
+    <w:r>
+      <w:rPr>
+        <w:rStyle w:val="PageNumber"/>
+      </w:rPr>
+      <w:instrText xml:space="preserve">PAGE  </w:instrText>
+    </w:r>
+    <w:r>
+      <w:rPr>
+        <w:rStyle w:val="PageNumber"/>
+      </w:rPr>
+      <w:fldChar w:fldCharType="end"/>
+    </w:r>
+  </w:p>
+  <w:p>
+    <w:pPr>
+      <w:pStyle w:val="Footer"/>
+    </w:pPr>
+  </w:p>
+</w:ftr>
+</file>
+
+<file path=word/footer2.xml><?xml version="1.0" encoding="utf-8"?>
+<w:ftr xmlns:wpc="http://schemas.microsoft.com/office/word/2010/wordprocessingCanvas" xmlns:mo="http://schemas.microsoft.com/office/mac/office/2008/main" xmlns:mc="http://schemas.openxmlformats.org/markup-compatibility/2006" xmlns:mv="urn:schemas-microsoft-com:mac:vml" xmlns:o="urn:schemas-microsoft-com:office:office" xmlns:r="http://schemas.openxmlformats.org/officeDocument/2006/relationships" xmlns:m="http://schemas.openxmlformats.org/officeDocument/2006/math" xmlns:v="urn:schemas-microsoft-com:vml" xmlns:wp14="http://schemas.microsoft.com/office/word/2010/wordprocessingDrawing" xmlns:wp="http://schemas.openxmlformats.org/drawingml/2006/wordprocessingDrawing" xmlns:w10="urn:schemas-microsoft-com:office:word" xmlns:w="http://schemas.openxmlformats.org/wordprocessingml/2006/main" xmlns:w14="http://schemas.microsoft.com/office/word/2010/wordml" xmlns:wpg="http://schemas.microsoft.com/office/word/2010/wordprocessingGroup" xmlns:wpi="http://schemas.microsoft.com/office/word/2010/wordprocessingInk" xmlns:wne="http://schemas.microsoft.com/office/word/2006/wordml" xmlns:wps="http://schemas.microsoft.com/office/word/2010/wordprocessingShape" mc:Ignorable="w14 wp14">
+  <w:p>
+    <w:pPr>
+      <w:pStyle w:val="Footer"/>
+      <w:framePr w:wrap="around" w:vAnchor="text" w:hAnchor="margin" w:xAlign="center" w:y="1"/>
+      <w:rPr>
+        <w:rStyle w:val="PageNumber"/>
+      </w:rPr>
+    </w:pPr>
+    <w:r>
+      <w:rPr>
+        <w:rStyle w:val="PageNumber"/>
+      </w:rPr>
+      <w:fldChar w:fldCharType="begin"/>
+    </w:r>
+    <w:r>
+      <w:rPr>
+        <w:rStyle w:val="PageNumber"/>
+      </w:rPr>
+      <w:instrText xml:space="preserve">PAGE  </w:instrText>
+    </w:r>
+    <w:r>
+      <w:rPr>
+        <w:rStyle w:val="PageNumber"/>
+      </w:rPr>
+      <w:fldChar w:fldCharType="separate"/>
+    </w:r>
+    <w:r>
+      <w:rPr>
+        <w:rStyle w:val="PageNumber"/>
+        <w:noProof/>
+      </w:rPr>
+      <w:t>1</w:t>
+    </w:r>
+    <w:r>
+      <w:rPr>
+        <w:rStyle w:val="PageNumber"/>
+      </w:rPr>
+      <w:fldChar w:fldCharType="end"/>
+    </w:r>
+  </w:p>
+  <w:p>
+    <w:pPr>
+      <w:pStyle w:val="Footer"/>
+    </w:pPr>
+  </w:p>
+</w:ftr>
+</file>
+
+<file path=word/footnotes.xml><?xml version="1.0" encoding="utf-8"?>
+<w:footnotes xmlns:wpc="http://schemas.microsoft.com/office/word/2010/wordprocessingCanvas" xmlns:mo="http://schemas.microsoft.com/office/mac/office/2008/main" xmlns:mc="http://schemas.openxmlformats.org/markup-compatibility/2006" xmlns:mv="urn:schemas-microsoft-com:mac:vml" xmlns:o="urn:schemas-microsoft-com:office:office" xmlns:r="http://schemas.openxmlformats.org/officeDocument/2006/relationships" xmlns:m="http://schemas.openxmlformats.org/officeDocument/2006/math" xmlns:v="urn:schemas-microsoft-com:vml" xmlns:wp14="http://schemas.microsoft.com/office/word/2010/wordprocessingDrawing" xmlns:wp="http://schemas.openxmlformats.org/drawingml/2006/wordprocessingDrawing" xmlns:w10="urn:schemas-microsoft-com:office:word" xmlns:w="http://schemas.openxmlformats.org/wordprocessingml/2006/main" xmlns:w14="http://schemas.microsoft.com/office/word/2010/wordml" xmlns:wpg="http://schemas.microsoft.com/office/word/2010/wordprocessingGroup" xmlns:wpi="http://schemas.microsoft.com/office/word/2010/wordprocessingInk" xmlns:wne="http://schemas.microsoft.com/office/word/2006/wordml" xmlns:wps="http://schemas.microsoft.com/office/word/2010/wordprocessingShape" mc:Ignorable="w14 wp14">
+  <w:footnote w:type="separator" w:id="-1">
+    <w:p>
+      <w:r>
+        <w:separator/>
+      </w:r>
+    </w:p>
+  </w:footnote>
+  <w:footnote w:type="continuationSeparator" w:id="0">
+    <w:p>
+      <w:r>
+        <w:continuationSeparator/>
+      </w:r>
+    </w:p>
+  </w:footnote>
+</w:footnotes>
+</file>
+
+<file path=word/numbering.xml><?xml version="1.0" encoding="utf-8"?>
+<w:numbering xmlns:wpc="http://schemas.microsoft.com/office/word/2010/wordprocessingCanvas" xmlns:mo="http://schemas.microsoft.com/office/mac/office/2008/main" xmlns:mc="http://schemas.openxmlformats.org/markup-compatibility/2006" xmlns:mv="urn:schemas-microsoft-com:mac:vml" xmlns:o="urn:schemas-microsoft-com:office:office" xmlns:r="http://schemas.openxmlformats.org/officeDocument/2006/relationships" xmlns:m="http://schemas.openxmlformats.org/officeDocument/2006/math" xmlns:v="urn:schemas-microsoft-com:vml" xmlns:wp14="http://schemas.microsoft.com/office/word/2010/wordprocessingDrawing" xmlns:wp="http://schemas.openxmlformats.org/drawingml/2006/wordprocessingDrawing" xmlns:w10="urn:schemas-microsoft-com:office:word" xmlns:w="http://schemas.openxmlformats.org/wordprocessingml/2006/main" xmlns:w14="http://schemas.microsoft.com/office/word/2010/wordml" xmlns:wpg="http://schemas.microsoft.com/office/word/2010/wordprocessingGroup" xmlns:wpi="http://schemas.microsoft.com/office/word/2010/wordprocessingInk" xmlns:wne="http://schemas.microsoft.com/office/word/2006/wordml" xmlns:wps="http://schemas.microsoft.com/office/word/2010/wordprocessingShape" mc:Ignorable="w14 wp14">
+  <w:abstractNum w:abstractNumId="0">
+    <w:nsid w:val="7E5712AC"/>
+    <w:multiLevelType w:val="hybridMultilevel"/>
+    <w:tmpl w:val="BFD4C3E6"/>
+    <w:lvl w:ilvl="0" w:tplc="04090001">
+      <w:start w:val="1"/>
+      <w:numFmt w:val="bullet"/>
+      <w:lvlText w:val=""/>
+      <w:lvlJc w:val="left"/>
+      <w:pPr>
+        <w:ind w:left="720" w:hanging="360"/>
+      </w:pPr>
+      <w:rPr>
+        <w:rFonts w:ascii="Symbol" w:hAnsi="Symbol" w:hint="default"/>
+      </w:rPr>
+    </w:lvl>
+    <w:lvl w:ilvl="1" w:tplc="04090003" w:tentative="1">
+      <w:start w:val="1"/>
+      <w:numFmt w:val="bullet"/>
+      <w:lvlText w:val="o"/>
+      <w:lvlJc w:val="left"/>
+      <w:pPr>
+        <w:ind w:left="1440" w:hanging="360"/>
+      </w:pPr>
+      <w:rPr>
+        <w:rFonts w:ascii="Courier New" w:hAnsi="Courier New" w:hint="default"/>
+      </w:rPr>
+    </w:lvl>
+    <w:lvl w:ilvl="2" w:tplc="04090005" w:tentative="1">
+      <w:start w:val="1"/>
+      <w:numFmt w:val="bullet"/>
+      <w:lvlText w:val=""/>
+      <w:lvlJc w:val="left"/>
+      <w:pPr>
+        <w:ind w:left="2160" w:hanging="360"/>
+      </w:pPr>
+      <w:rPr>
+        <w:rFonts w:ascii="Wingdings" w:hAnsi="Wingdings" w:hint="default"/>
+      </w:rPr>
+    </w:lvl>
+    <w:lvl w:ilvl="3" w:tplc="04090001" w:tentative="1">
+      <w:start w:val="1"/>
+      <w:numFmt w:val="bullet"/>
+      <w:lvlText w:val=""/>
+      <w:lvlJc w:val="left"/>
+      <w:pPr>
+        <w:ind w:left="2880" w:hanging="360"/>
+      </w:pPr>
+      <w:rPr>
+        <w:rFonts w:ascii="Symbol" w:hAnsi="Symbol" w:hint="default"/>
+      </w:rPr>
+    </w:lvl>
+    <w:lvl w:ilvl="4" w:tplc="04090003" w:tentative="1">
+      <w:start w:val="1"/>
+      <w:numFmt w:val="bullet"/>
+      <w:lvlText w:val="o"/>
+      <w:lvlJc w:val="left"/>
+      <w:pPr>
+        <w:ind w:left="3600" w:hanging="360"/>
+      </w:pPr>
+      <w:rPr>
+        <w:rFonts w:ascii="Courier New" w:hAnsi="Courier New" w:hint="default"/>
+      </w:rPr>
+    </w:lvl>
+    <w:lvl w:ilvl="5" w:tplc="04090005" w:tentative="1">
+      <w:start w:val="1"/>
+      <w:numFmt w:val="bullet"/>
+      <w:lvlText w:val=""/>
+      <w:lvlJc w:val="left"/>
+      <w:pPr>
+        <w:ind w:left="4320" w:hanging="360"/>
+      </w:pPr>
+      <w:rPr>
+        <w:rFonts w:ascii="Wingdings" w:hAnsi="Wingdings" w:hint="default"/>
+      </w:rPr>
+    </w:lvl>
+    <w:lvl w:ilvl="6" w:tplc="04090001" w:tentative="1">
+      <w:start w:val="1"/>
+      <w:numFmt w:val="bullet"/>
+      <w:lvlText w:val=""/>
+      <w:lvlJc w:val="left"/>
+      <w:pPr>
+        <w:ind w:left="5040" w:hanging="360"/>
+      </w:pPr>
+      <w:rPr>
+        <w:rFonts w:ascii="Symbol" w:hAnsi="Symbol" w:hint="default"/>
+      </w:rPr>
+    </w:lvl>
+    <w:lvl w:ilvl="7" w:tplc="04090003" w:tentative="1">
+      <w:start w:val="1"/>
+      <w:numFmt w:val="bullet"/>
+      <w:lvlText w:val="o"/>
+      <w:lvlJc w:val="left"/>
+      <w:pPr>
+        <w:ind w:left="5760" w:hanging="360"/>
+      </w:pPr>
+      <w:rPr>
+        <w:rFonts w:ascii="Courier New" w:hAnsi="Courier New" w:hint="default"/>
+      </w:rPr>
+    </w:lvl>
+    <w:lvl w:ilvl="8" w:tplc="04090005" w:tentative="1">
+      <w:start w:val="1"/>
+      <w:numFmt w:val="bullet"/>
+      <w:lvlText w:val=""/>
+      <w:lvlJc w:val="left"/>
+      <w:pPr>
+        <w:ind w:left="6480" w:hanging="360"/>
+      </w:pPr>
+      <w:rPr>
+        <w:rFonts w:ascii="Wingdings" w:hAnsi="Wingdings" w:hint="default"/>
+      </w:rPr>
+    </w:lvl>
+  </w:abstractNum>
+  <w:num w:numId="1">
+    <w:abstractNumId w:val="0"/>
+  </w:num>
+</w:numbering>
 </file>
 
 <file path=word/styles.xml><?xml version="1.0" encoding="utf-8"?>
@@ -1857,6 +2530,29 @@
     <w:name w:val="Normal"/>
     <w:qFormat/>
   </w:style>
+  <w:style w:type="paragraph" w:styleId="Heading1">
+    <w:name w:val="heading 1"/>
+    <w:basedOn w:val="Normal"/>
+    <w:next w:val="Normal"/>
+    <w:link w:val="Heading1Char"/>
+    <w:uiPriority w:val="9"/>
+    <w:qFormat/>
+    <w:rsid w:val="00CF0AA7"/>
+    <w:pPr>
+      <w:keepNext/>
+      <w:keepLines/>
+      <w:spacing w:before="480"/>
+      <w:outlineLvl w:val="0"/>
+    </w:pPr>
+    <w:rPr>
+      <w:rFonts w:asciiTheme="majorHAnsi" w:eastAsiaTheme="majorEastAsia" w:hAnsiTheme="majorHAnsi" w:cstheme="majorBidi"/>
+      <w:b/>
+      <w:bCs/>
+      <w:color w:val="345A8A" w:themeColor="accent1" w:themeShade="B5"/>
+      <w:sz w:val="32"/>
+      <w:szCs w:val="32"/>
+    </w:rPr>
+  </w:style>
   <w:style w:type="paragraph" w:styleId="Heading2">
     <w:name w:val="heading 2"/>
     <w:basedOn w:val="Normal"/>
@@ -1922,6 +2618,61 @@
       <w:sz w:val="28"/>
       <w:szCs w:val="26"/>
     </w:rPr>
+  </w:style>
+  <w:style w:type="character" w:customStyle="1" w:styleId="Heading1Char">
+    <w:name w:val="Heading 1 Char"/>
+    <w:basedOn w:val="DefaultParagraphFont"/>
+    <w:link w:val="Heading1"/>
+    <w:uiPriority w:val="9"/>
+    <w:rsid w:val="00CF0AA7"/>
+    <w:rPr>
+      <w:rFonts w:asciiTheme="majorHAnsi" w:eastAsiaTheme="majorEastAsia" w:hAnsiTheme="majorHAnsi" w:cstheme="majorBidi"/>
+      <w:b/>
+      <w:bCs/>
+      <w:color w:val="345A8A" w:themeColor="accent1" w:themeShade="B5"/>
+      <w:sz w:val="32"/>
+      <w:szCs w:val="32"/>
+    </w:rPr>
+  </w:style>
+  <w:style w:type="paragraph" w:styleId="Footer">
+    <w:name w:val="footer"/>
+    <w:basedOn w:val="Normal"/>
+    <w:link w:val="FooterChar"/>
+    <w:uiPriority w:val="99"/>
+    <w:unhideWhenUsed/>
+    <w:rsid w:val="00CF0AA7"/>
+    <w:pPr>
+      <w:tabs>
+        <w:tab w:val="center" w:pos="4320"/>
+        <w:tab w:val="right" w:pos="8640"/>
+      </w:tabs>
+    </w:pPr>
+  </w:style>
+  <w:style w:type="character" w:customStyle="1" w:styleId="FooterChar">
+    <w:name w:val="Footer Char"/>
+    <w:basedOn w:val="DefaultParagraphFont"/>
+    <w:link w:val="Footer"/>
+    <w:uiPriority w:val="99"/>
+    <w:rsid w:val="00CF0AA7"/>
+  </w:style>
+  <w:style w:type="character" w:styleId="PageNumber">
+    <w:name w:val="page number"/>
+    <w:basedOn w:val="DefaultParagraphFont"/>
+    <w:uiPriority w:val="99"/>
+    <w:semiHidden/>
+    <w:unhideWhenUsed/>
+    <w:rsid w:val="00CF0AA7"/>
+  </w:style>
+  <w:style w:type="paragraph" w:styleId="ListParagraph">
+    <w:name w:val="List Paragraph"/>
+    <w:basedOn w:val="Normal"/>
+    <w:uiPriority w:val="34"/>
+    <w:qFormat/>
+    <w:rsid w:val="00EA0C62"/>
+    <w:pPr>
+      <w:ind w:left="720"/>
+      <w:contextualSpacing/>
+    </w:pPr>
   </w:style>
 </w:styles>
 </file>
@@ -2082,6 +2833,29 @@
     <w:name w:val="Normal"/>
     <w:qFormat/>
   </w:style>
+  <w:style w:type="paragraph" w:styleId="Heading1">
+    <w:name w:val="heading 1"/>
+    <w:basedOn w:val="Normal"/>
+    <w:next w:val="Normal"/>
+    <w:link w:val="Heading1Char"/>
+    <w:uiPriority w:val="9"/>
+    <w:qFormat/>
+    <w:rsid w:val="00CF0AA7"/>
+    <w:pPr>
+      <w:keepNext/>
+      <w:keepLines/>
+      <w:spacing w:before="480"/>
+      <w:outlineLvl w:val="0"/>
+    </w:pPr>
+    <w:rPr>
+      <w:rFonts w:asciiTheme="majorHAnsi" w:eastAsiaTheme="majorEastAsia" w:hAnsiTheme="majorHAnsi" w:cstheme="majorBidi"/>
+      <w:b/>
+      <w:bCs/>
+      <w:color w:val="345A8A" w:themeColor="accent1" w:themeShade="B5"/>
+      <w:sz w:val="32"/>
+      <w:szCs w:val="32"/>
+    </w:rPr>
+  </w:style>
   <w:style w:type="paragraph" w:styleId="Heading2">
     <w:name w:val="heading 2"/>
     <w:basedOn w:val="Normal"/>
@@ -2147,6 +2921,61 @@
       <w:sz w:val="28"/>
       <w:szCs w:val="26"/>
     </w:rPr>
+  </w:style>
+  <w:style w:type="character" w:customStyle="1" w:styleId="Heading1Char">
+    <w:name w:val="Heading 1 Char"/>
+    <w:basedOn w:val="DefaultParagraphFont"/>
+    <w:link w:val="Heading1"/>
+    <w:uiPriority w:val="9"/>
+    <w:rsid w:val="00CF0AA7"/>
+    <w:rPr>
+      <w:rFonts w:asciiTheme="majorHAnsi" w:eastAsiaTheme="majorEastAsia" w:hAnsiTheme="majorHAnsi" w:cstheme="majorBidi"/>
+      <w:b/>
+      <w:bCs/>
+      <w:color w:val="345A8A" w:themeColor="accent1" w:themeShade="B5"/>
+      <w:sz w:val="32"/>
+      <w:szCs w:val="32"/>
+    </w:rPr>
+  </w:style>
+  <w:style w:type="paragraph" w:styleId="Footer">
+    <w:name w:val="footer"/>
+    <w:basedOn w:val="Normal"/>
+    <w:link w:val="FooterChar"/>
+    <w:uiPriority w:val="99"/>
+    <w:unhideWhenUsed/>
+    <w:rsid w:val="00CF0AA7"/>
+    <w:pPr>
+      <w:tabs>
+        <w:tab w:val="center" w:pos="4320"/>
+        <w:tab w:val="right" w:pos="8640"/>
+      </w:tabs>
+    </w:pPr>
+  </w:style>
+  <w:style w:type="character" w:customStyle="1" w:styleId="FooterChar">
+    <w:name w:val="Footer Char"/>
+    <w:basedOn w:val="DefaultParagraphFont"/>
+    <w:link w:val="Footer"/>
+    <w:uiPriority w:val="99"/>
+    <w:rsid w:val="00CF0AA7"/>
+  </w:style>
+  <w:style w:type="character" w:styleId="PageNumber">
+    <w:name w:val="page number"/>
+    <w:basedOn w:val="DefaultParagraphFont"/>
+    <w:uiPriority w:val="99"/>
+    <w:semiHidden/>
+    <w:unhideWhenUsed/>
+    <w:rsid w:val="00CF0AA7"/>
+  </w:style>
+  <w:style w:type="paragraph" w:styleId="ListParagraph">
+    <w:name w:val="List Paragraph"/>
+    <w:basedOn w:val="Normal"/>
+    <w:uiPriority w:val="34"/>
+    <w:qFormat/>
+    <w:rsid w:val="00EA0C62"/>
+    <w:pPr>
+      <w:ind w:left="720"/>
+      <w:contextualSpacing/>
+    </w:pPr>
   </w:style>
 </w:styles>
 </file>

</xml_diff>